<commit_message>
La doc et le projet
</commit_message>
<xml_diff>
--- a/Patron Gobelin.docx
+++ b/Patron Gobelin.docx
@@ -123,7 +123,11 @@
     <w:sdt>
       <w:sdtPr>
         <w:rPr>
-          <w:lang w:val="fr-FR"/>
+          <w:rFonts w:asciiTheme="minorHAnsi" w:eastAsiaTheme="minorHAnsi" w:hAnsiTheme="minorHAnsi" w:cstheme="minorBidi"/>
+          <w:color w:val="595959" w:themeColor="text1" w:themeTint="A6"/>
+          <w:sz w:val="22"/>
+          <w:szCs w:val="22"/>
+          <w:lang w:val="fr-FR" w:eastAsia="en-US"/>
         </w:rPr>
         <w:id w:val="-1965653364"/>
         <w:docPartObj>
@@ -133,13 +137,8 @@
       </w:sdtPr>
       <w:sdtEndPr>
         <w:rPr>
-          <w:rFonts w:asciiTheme="minorHAnsi" w:eastAsiaTheme="minorHAnsi" w:hAnsiTheme="minorHAnsi" w:cstheme="minorBidi"/>
           <w:b/>
           <w:bCs/>
-          <w:color w:val="595959" w:themeColor="text1" w:themeTint="A6"/>
-          <w:sz w:val="22"/>
-          <w:szCs w:val="22"/>
-          <w:lang w:eastAsia="en-US"/>
         </w:rPr>
       </w:sdtEndPr>
       <w:sdtContent>
@@ -972,7 +971,15 @@
     </w:p>
     <w:p>
       <w:r>
-        <w:t>En partant de ce postulat et après avoir reçu notre modèle (chaine de responsabilité), nous avons décidé de créer un jeu de gestion de banque gobeline.</w:t>
+        <w:t xml:space="preserve">En partant de ce postulat et après avoir reçu notre modèle (chaine de responsabilité), nous avons décidé de créer un jeu de gestion de banque </w:t>
+      </w:r>
+      <w:proofErr w:type="spellStart"/>
+      <w:r>
+        <w:t>gobeline</w:t>
+      </w:r>
+      <w:proofErr w:type="spellEnd"/>
+      <w:r>
+        <w:t>.</w:t>
       </w:r>
     </w:p>
     <w:p>
@@ -991,7 +998,19 @@
         <w:t xml:space="preserve">Dans </w:t>
       </w:r>
       <w:r>
-        <w:t xml:space="preserve">cette idée la simalation de gestion d’une banque permet d’avoir différent rôles traitant différente demande. Nous sommes partit dans l’idée d’avoir des groupes de gobelins traitant différent type de demande. L’idée derrière le jeu serai de gérer le nombre de gobelins dans chacun des groupes pour traiter les demandes sans perdre d’argent. </w:t>
+        <w:t xml:space="preserve">cette idée la </w:t>
+      </w:r>
+      <w:r>
+        <w:t>simulation</w:t>
+      </w:r>
+      <w:r>
+        <w:t xml:space="preserve"> de gestion d’une banque permet d’avoir différent rôles traitant différente demande. Nous sommes partit dans l’idée d’avoir des groupes de gobelins traitant différent type de demande. L’idée derrière le jeu serai</w:t>
+      </w:r>
+      <w:r>
+        <w:t>t</w:t>
+      </w:r>
+      <w:r>
+        <w:t xml:space="preserve"> de gérer le nombre de gobelins dans chacun des groupes pour traiter les demandes sans perdre d’argent. </w:t>
       </w:r>
     </w:p>
     <w:p>
@@ -1053,10 +1072,14 @@
     </w:p>
     <w:p>
       <w:r>
-        <w:t>Stress gobelin, un gobelin gagne du stress s’il traite ou passe un demande qu’il peut traiter et en perd 3 fois moins s’il ne doit pas la traiter.</w:t>
-      </w:r>
-      <w:bookmarkStart w:id="5" w:name="_GoBack"/>
-      <w:bookmarkEnd w:id="5"/>
+        <w:t xml:space="preserve">Stress gobelin, un gobelin gagne du stress s’il traite ou passe </w:t>
+      </w:r>
+      <w:r>
+        <w:t>une</w:t>
+      </w:r>
+      <w:r>
+        <w:t xml:space="preserve"> demande qu’il peut traiter et en perd 3 fois moins s’il ne doit pas la traiter.</w:t>
+      </w:r>
     </w:p>
     <w:p>
       <w:pPr>
@@ -1086,9 +1109,11 @@
           <w:numId w:val="16"/>
         </w:numPr>
       </w:pPr>
+      <w:proofErr w:type="spellStart"/>
       <w:r>
         <w:t>Coffrier</w:t>
       </w:r>
+      <w:proofErr w:type="spellEnd"/>
     </w:p>
     <w:p>
       <w:pPr>
@@ -1099,10 +1124,7 @@
         </w:numPr>
       </w:pPr>
       <w:r>
-        <w:t>Comptable / Trésorier</w:t>
-      </w:r>
-      <w:r>
-        <w:t xml:space="preserve"> </w:t>
+        <w:t xml:space="preserve">Comptable / Trésorier </w:t>
       </w:r>
     </w:p>
     <w:p>
@@ -1113,9 +1135,11 @@
           <w:numId w:val="16"/>
         </w:numPr>
       </w:pPr>
+      <w:proofErr w:type="spellStart"/>
       <w:r>
         <w:t>Tamponeur</w:t>
       </w:r>
+      <w:proofErr w:type="spellEnd"/>
     </w:p>
     <w:p>
       <w:pPr>
@@ -1363,8 +1387,13 @@
           <w:numId w:val="18"/>
         </w:numPr>
       </w:pPr>
-      <w:r>
-        <w:t>Gobline de plaisance et poudre d</w:t>
+      <w:proofErr w:type="spellStart"/>
+      <w:r>
+        <w:t>Gobline</w:t>
+      </w:r>
+      <w:proofErr w:type="spellEnd"/>
+      <w:r>
+        <w:t xml:space="preserve"> de plaisance et poudre d</w:t>
       </w:r>
       <w:r>
         <w:t>e phénix</w:t>
@@ -1381,6 +1410,8 @@
       <w:r>
         <w:t>Pot de vin</w:t>
       </w:r>
+      <w:bookmarkStart w:id="5" w:name="_GoBack"/>
+      <w:bookmarkEnd w:id="5"/>
     </w:p>
     <w:p>
       <w:pPr>
@@ -1523,7 +1554,7 @@
         <w:noProof/>
         <w:lang w:bidi="fr-FR"/>
       </w:rPr>
-      <w:t>1</w:t>
+      <w:t>3</w:t>
     </w:r>
     <w:r>
       <w:rPr>
@@ -3816,630 +3847,6 @@
 </w:styles>
 </file>
 
-<file path=word/glossary/document.xml><?xml version="1.0" encoding="utf-8"?>
-<w:glossaryDocument xmlns:wpc="http://schemas.microsoft.com/office/word/2010/wordprocessingCanvas" xmlns:mc="http://schemas.openxmlformats.org/markup-compatibility/2006" xmlns:o="urn:schemas-microsoft-com:office:office" xmlns:r="http://schemas.openxmlformats.org/officeDocument/2006/relationships" xmlns:m="http://schemas.openxmlformats.org/officeDocument/2006/math" xmlns:v="urn:schemas-microsoft-com:vml" xmlns:wp14="http://schemas.microsoft.com/office/word/2010/wordprocessingDrawing" xmlns:wp="http://schemas.openxmlformats.org/drawingml/2006/wordprocessingDrawing" xmlns:w10="urn:schemas-microsoft-com:office:word" xmlns:w="http://schemas.openxmlformats.org/wordprocessingml/2006/main" xmlns:w14="http://schemas.microsoft.com/office/word/2010/wordml" xmlns:w15="http://schemas.microsoft.com/office/word/2012/wordml" xmlns:wpg="http://schemas.microsoft.com/office/word/2010/wordprocessingGroup" xmlns:wpi="http://schemas.microsoft.com/office/word/2010/wordprocessingInk" xmlns:wne="http://schemas.microsoft.com/office/word/2006/wordml" xmlns:wps="http://schemas.microsoft.com/office/word/2010/wordprocessingShape" mc:Ignorable="w14 w15 wp14"/>
-</file>
-
-<file path=word/glossary/fontTable.xml><?xml version="1.0" encoding="utf-8"?>
-<w:fonts xmlns:mc="http://schemas.openxmlformats.org/markup-compatibility/2006" xmlns:r="http://schemas.openxmlformats.org/officeDocument/2006/relationships" xmlns:w="http://schemas.openxmlformats.org/wordprocessingml/2006/main" xmlns:w14="http://schemas.microsoft.com/office/word/2010/wordml" xmlns:w15="http://schemas.microsoft.com/office/word/2012/wordml" mc:Ignorable="w14 w15">
-  <w:font w:name="Symbol">
-    <w:panose1 w:val="05050102010706020507"/>
-    <w:charset w:val="02"/>
-    <w:family w:val="roman"/>
-    <w:pitch w:val="variable"/>
-    <w:sig w:usb0="00000000" w:usb1="10000000" w:usb2="00000000" w:usb3="00000000" w:csb0="80000000" w:csb1="00000000"/>
-  </w:font>
-  <w:font w:name="Times New Roman">
-    <w:panose1 w:val="02020603050405020304"/>
-    <w:charset w:val="00"/>
-    <w:family w:val="roman"/>
-    <w:pitch w:val="variable"/>
-    <w:sig w:usb0="E0002EFF" w:usb1="C000785B" w:usb2="00000009" w:usb3="00000000" w:csb0="000001FF" w:csb1="00000000"/>
-  </w:font>
-  <w:font w:name="Century Gothic">
-    <w:panose1 w:val="020B0502020202020204"/>
-    <w:charset w:val="00"/>
-    <w:family w:val="swiss"/>
-    <w:pitch w:val="variable"/>
-    <w:sig w:usb0="00000287" w:usb1="00000000" w:usb2="00000000" w:usb3="00000000" w:csb0="0000009F" w:csb1="00000000"/>
-  </w:font>
-  <w:font w:name="Courier New">
-    <w:panose1 w:val="02070309020205020404"/>
-    <w:charset w:val="00"/>
-    <w:family w:val="modern"/>
-    <w:pitch w:val="fixed"/>
-    <w:sig w:usb0="E0002EFF" w:usb1="C0007843" w:usb2="00000009" w:usb3="00000000" w:csb0="000001FF" w:csb1="00000000"/>
-  </w:font>
-  <w:font w:name="Wingdings">
-    <w:panose1 w:val="05000000000000000000"/>
-    <w:charset w:val="02"/>
-    <w:family w:val="auto"/>
-    <w:pitch w:val="variable"/>
-    <w:sig w:usb0="00000000" w:usb1="10000000" w:usb2="00000000" w:usb3="00000000" w:csb0="80000000" w:csb1="00000000"/>
-  </w:font>
-  <w:font w:name="Constantia">
-    <w:panose1 w:val="02030602050306030303"/>
-    <w:charset w:val="00"/>
-    <w:family w:val="roman"/>
-    <w:pitch w:val="variable"/>
-    <w:sig w:usb0="A00002EF" w:usb1="4000204B" w:usb2="00000000" w:usb3="00000000" w:csb0="0000019F" w:csb1="00000000"/>
-  </w:font>
-  <w:font w:name="Segoe UI">
-    <w:panose1 w:val="020B0502040204020203"/>
-    <w:charset w:val="00"/>
-    <w:family w:val="swiss"/>
-    <w:pitch w:val="variable"/>
-    <w:sig w:usb0="E4002EFF" w:usb1="C000E47F" w:usb2="00000009" w:usb3="00000000" w:csb0="000001FF" w:csb1="00000000"/>
-  </w:font>
-  <w:font w:name="Consolas">
-    <w:panose1 w:val="020B0609020204030204"/>
-    <w:charset w:val="00"/>
-    <w:family w:val="modern"/>
-    <w:pitch w:val="fixed"/>
-    <w:sig w:usb0="E00006FF" w:usb1="0000FCFF" w:usb2="00000001" w:usb3="00000000" w:csb0="0000019F" w:csb1="00000000"/>
-  </w:font>
-  <w:font w:name="Calibri">
-    <w:panose1 w:val="020F0502020204030204"/>
-    <w:charset w:val="00"/>
-    <w:family w:val="swiss"/>
-    <w:pitch w:val="variable"/>
-    <w:sig w:usb0="E0002AFF" w:usb1="C000247B" w:usb2="00000009" w:usb3="00000000" w:csb0="000001FF" w:csb1="00000000"/>
-  </w:font>
-  <w:font w:name="Calibri Light">
-    <w:panose1 w:val="020F0302020204030204"/>
-    <w:charset w:val="00"/>
-    <w:family w:val="swiss"/>
-    <w:pitch w:val="variable"/>
-    <w:sig w:usb0="E0002AFF" w:usb1="C000247B" w:usb2="00000009" w:usb3="00000000" w:csb0="000001FF" w:csb1="00000000"/>
-  </w:font>
-</w:fonts>
-</file>
-
-<file path=word/glossary/numbering.xml><?xml version="1.0" encoding="utf-8"?>
-<w:numbering xmlns:wpc="http://schemas.microsoft.com/office/word/2010/wordprocessingCanvas" xmlns:mc="http://schemas.openxmlformats.org/markup-compatibility/2006" xmlns:o="urn:schemas-microsoft-com:office:office" xmlns:r="http://schemas.openxmlformats.org/officeDocument/2006/relationships" xmlns:m="http://schemas.openxmlformats.org/officeDocument/2006/math" xmlns:v="urn:schemas-microsoft-com:vml" xmlns:wp14="http://schemas.microsoft.com/office/word/2010/wordprocessingDrawing" xmlns:wp="http://schemas.openxmlformats.org/drawingml/2006/wordprocessingDrawing" xmlns:w10="urn:schemas-microsoft-com:office:word" xmlns:w="http://schemas.openxmlformats.org/wordprocessingml/2006/main" xmlns:w14="http://schemas.microsoft.com/office/word/2010/wordml" xmlns:w15="http://schemas.microsoft.com/office/word/2012/wordml" xmlns:wpg="http://schemas.microsoft.com/office/word/2010/wordprocessingGroup" xmlns:wpi="http://schemas.microsoft.com/office/word/2010/wordprocessingInk" xmlns:wne="http://schemas.microsoft.com/office/word/2006/wordml" xmlns:wps="http://schemas.microsoft.com/office/word/2010/wordprocessingShape" mc:Ignorable="w14 w15 wp14">
-  <w:abstractNum w:abstractNumId="0" w15:restartNumberingAfterBreak="0">
-    <w:nsid w:val="FFFFFF89"/>
-    <w:multiLevelType w:val="singleLevel"/>
-    <w:tmpl w:val="BAA6FCB4"/>
-    <w:lvl w:ilvl="0">
-      <w:start w:val="1"/>
-      <w:numFmt w:val="bullet"/>
-      <w:pStyle w:val="Listepuces"/>
-      <w:lvlText w:val="−"/>
-      <w:lvlJc w:val="left"/>
-      <w:pPr>
-        <w:ind w:left="720" w:hanging="360"/>
-      </w:pPr>
-      <w:rPr>
-        <w:rFonts w:ascii="Century Gothic" w:hAnsi="Century Gothic" w:hint="default"/>
-        <w:color w:val="0D0D0D" w:themeColor="text1" w:themeTint="F2"/>
-      </w:rPr>
-    </w:lvl>
-  </w:abstractNum>
-  <w:num w:numId="1">
-    <w:abstractNumId w:val="0"/>
-  </w:num>
-</w:numbering>
-</file>
-
-<file path=word/glossary/settings.xml><?xml version="1.0" encoding="utf-8"?>
-<w:settings xmlns:mc="http://schemas.openxmlformats.org/markup-compatibility/2006" xmlns:o="urn:schemas-microsoft-com:office:office" xmlns:r="http://schemas.openxmlformats.org/officeDocument/2006/relationships" xmlns:m="http://schemas.openxmlformats.org/officeDocument/2006/math" xmlns:v="urn:schemas-microsoft-com:vml" xmlns:w10="urn:schemas-microsoft-com:office:word" xmlns:w="http://schemas.openxmlformats.org/wordprocessingml/2006/main" xmlns:w14="http://schemas.microsoft.com/office/word/2010/wordml" xmlns:w15="http://schemas.microsoft.com/office/word/2012/wordml" xmlns:sl="http://schemas.openxmlformats.org/schemaLibrary/2006/main" mc:Ignorable="w14 w15">
-  <w:view w:val="normal"/>
-  <w:defaultTabStop w:val="708"/>
-  <w:hyphenationZone w:val="425"/>
-  <w:characterSpacingControl w:val="doNotCompress"/>
-  <w:compat>
-    <w:useFELayout/>
-    <w:compatSetting w:name="compatibilityMode" w:uri="http://schemas.microsoft.com/office/word" w:val="15"/>
-    <w:compatSetting w:name="overrideTableStyleFontSizeAndJustification" w:uri="http://schemas.microsoft.com/office/word" w:val="1"/>
-    <w:compatSetting w:name="enableOpenTypeFeatures" w:uri="http://schemas.microsoft.com/office/word" w:val="1"/>
-    <w:compatSetting w:name="doNotFlipMirrorIndents" w:uri="http://schemas.microsoft.com/office/word" w:val="1"/>
-    <w:compatSetting w:name="differentiateMultirowTableHeaders" w:uri="http://schemas.microsoft.com/office/word" w:val="1"/>
-  </w:compat>
-  <w:rsids>
-    <w:rsidRoot w:val="00C36312"/>
-    <w:rsid w:val="00C36312"/>
-  </w:rsids>
-  <m:mathPr>
-    <m:mathFont m:val="Cambria Math"/>
-    <m:brkBin m:val="before"/>
-    <m:brkBinSub m:val="--"/>
-    <m:smallFrac m:val="0"/>
-    <m:dispDef/>
-    <m:lMargin m:val="0"/>
-    <m:rMargin m:val="0"/>
-    <m:defJc m:val="centerGroup"/>
-    <m:wrapIndent m:val="1440"/>
-    <m:intLim m:val="subSup"/>
-    <m:naryLim m:val="undOvr"/>
-  </m:mathPr>
-  <w:themeFontLang w:val="fr-CH"/>
-  <w:clrSchemeMapping w:bg1="light1" w:t1="dark1" w:bg2="light2" w:t2="dark2" w:accent1="accent1" w:accent2="accent2" w:accent3="accent3" w:accent4="accent4" w:accent5="accent5" w:accent6="accent6" w:hyperlink="hyperlink" w:followedHyperlink="followedHyperlink"/>
-  <w:decimalSymbol w:val=","/>
-  <w:listSeparator w:val=";"/>
-  <w15:chartTrackingRefBased/>
-</w:settings>
-</file>
-
-<file path=word/glossary/styles.xml><?xml version="1.0" encoding="utf-8"?>
-<w:styles xmlns:mc="http://schemas.openxmlformats.org/markup-compatibility/2006" xmlns:r="http://schemas.openxmlformats.org/officeDocument/2006/relationships" xmlns:w="http://schemas.openxmlformats.org/wordprocessingml/2006/main" xmlns:w14="http://schemas.microsoft.com/office/word/2010/wordml" xmlns:w15="http://schemas.microsoft.com/office/word/2012/wordml" mc:Ignorable="w14 w15">
-  <w:docDefaults>
-    <w:rPrDefault>
-      <w:rPr>
-        <w:rFonts w:asciiTheme="minorHAnsi" w:eastAsiaTheme="minorEastAsia" w:hAnsiTheme="minorHAnsi" w:cstheme="minorBidi"/>
-        <w:sz w:val="22"/>
-        <w:szCs w:val="22"/>
-        <w:lang w:val="fr-CH" w:eastAsia="fr-CH" w:bidi="ar-SA"/>
-      </w:rPr>
-    </w:rPrDefault>
-    <w:pPrDefault>
-      <w:pPr>
-        <w:spacing w:after="160" w:line="259" w:lineRule="auto"/>
-      </w:pPr>
-    </w:pPrDefault>
-  </w:docDefaults>
-  <w:latentStyles w:defLockedState="0" w:defUIPriority="99" w:defSemiHidden="0" w:defUnhideWhenUsed="0" w:defQFormat="0" w:count="371">
-    <w:lsdException w:name="Normal" w:uiPriority="0" w:qFormat="1"/>
-    <w:lsdException w:name="heading 1" w:uiPriority="9" w:qFormat="1"/>
-    <w:lsdException w:name="heading 2" w:semiHidden="1" w:uiPriority="9" w:unhideWhenUsed="1" w:qFormat="1"/>
-    <w:lsdException w:name="heading 3" w:semiHidden="1" w:uiPriority="9" w:unhideWhenUsed="1" w:qFormat="1"/>
-    <w:lsdException w:name="heading 4" w:semiHidden="1" w:uiPriority="9" w:unhideWhenUsed="1" w:qFormat="1"/>
-    <w:lsdException w:name="heading 5" w:semiHidden="1" w:uiPriority="9" w:unhideWhenUsed="1" w:qFormat="1"/>
-    <w:lsdException w:name="heading 6" w:semiHidden="1" w:uiPriority="9" w:unhideWhenUsed="1" w:qFormat="1"/>
-    <w:lsdException w:name="heading 7" w:semiHidden="1" w:uiPriority="9" w:unhideWhenUsed="1" w:qFormat="1"/>
-    <w:lsdException w:name="heading 8" w:semiHidden="1" w:uiPriority="9" w:unhideWhenUsed="1" w:qFormat="1"/>
-    <w:lsdException w:name="heading 9" w:semiHidden="1" w:uiPriority="9" w:unhideWhenUsed="1" w:qFormat="1"/>
-    <w:lsdException w:name="index 1" w:semiHidden="1" w:unhideWhenUsed="1"/>
-    <w:lsdException w:name="index 2" w:semiHidden="1" w:unhideWhenUsed="1"/>
-    <w:lsdException w:name="index 3" w:semiHidden="1" w:unhideWhenUsed="1"/>
-    <w:lsdException w:name="index 4" w:semiHidden="1" w:unhideWhenUsed="1"/>
-    <w:lsdException w:name="index 5" w:semiHidden="1" w:unhideWhenUsed="1"/>
-    <w:lsdException w:name="index 6" w:semiHidden="1" w:unhideWhenUsed="1"/>
-    <w:lsdException w:name="index 7" w:semiHidden="1" w:unhideWhenUsed="1"/>
-    <w:lsdException w:name="index 8" w:semiHidden="1" w:unhideWhenUsed="1"/>
-    <w:lsdException w:name="index 9" w:semiHidden="1" w:unhideWhenUsed="1"/>
-    <w:lsdException w:name="toc 1" w:semiHidden="1" w:uiPriority="39" w:unhideWhenUsed="1"/>
-    <w:lsdException w:name="toc 2" w:semiHidden="1" w:uiPriority="39" w:unhideWhenUsed="1"/>
-    <w:lsdException w:name="toc 3" w:semiHidden="1" w:uiPriority="39" w:unhideWhenUsed="1"/>
-    <w:lsdException w:name="toc 4" w:semiHidden="1" w:uiPriority="39" w:unhideWhenUsed="1"/>
-    <w:lsdException w:name="toc 5" w:semiHidden="1" w:uiPriority="39" w:unhideWhenUsed="1"/>
-    <w:lsdException w:name="toc 6" w:semiHidden="1" w:uiPriority="39" w:unhideWhenUsed="1"/>
-    <w:lsdException w:name="toc 7" w:semiHidden="1" w:uiPriority="39" w:unhideWhenUsed="1"/>
-    <w:lsdException w:name="toc 8" w:semiHidden="1" w:uiPriority="39" w:unhideWhenUsed="1"/>
-    <w:lsdException w:name="toc 9" w:semiHidden="1" w:uiPriority="39" w:unhideWhenUsed="1"/>
-    <w:lsdException w:name="Normal Indent" w:semiHidden="1" w:unhideWhenUsed="1"/>
-    <w:lsdException w:name="footnote text" w:semiHidden="1" w:unhideWhenUsed="1"/>
-    <w:lsdException w:name="annotation text" w:semiHidden="1" w:unhideWhenUsed="1"/>
-    <w:lsdException w:name="header" w:semiHidden="1" w:unhideWhenUsed="1"/>
-    <w:lsdException w:name="footer" w:semiHidden="1" w:unhideWhenUsed="1"/>
-    <w:lsdException w:name="index heading" w:semiHidden="1" w:unhideWhenUsed="1"/>
-    <w:lsdException w:name="caption" w:semiHidden="1" w:uiPriority="35" w:unhideWhenUsed="1" w:qFormat="1"/>
-    <w:lsdException w:name="table of figures" w:semiHidden="1" w:unhideWhenUsed="1"/>
-    <w:lsdException w:name="envelope address" w:semiHidden="1" w:unhideWhenUsed="1"/>
-    <w:lsdException w:name="envelope return" w:semiHidden="1" w:unhideWhenUsed="1"/>
-    <w:lsdException w:name="footnote reference" w:semiHidden="1" w:unhideWhenUsed="1"/>
-    <w:lsdException w:name="annotation reference" w:semiHidden="1" w:unhideWhenUsed="1"/>
-    <w:lsdException w:name="line number" w:semiHidden="1" w:unhideWhenUsed="1"/>
-    <w:lsdException w:name="page number" w:semiHidden="1" w:unhideWhenUsed="1"/>
-    <w:lsdException w:name="endnote reference" w:semiHidden="1" w:unhideWhenUsed="1"/>
-    <w:lsdException w:name="endnote text" w:semiHidden="1" w:unhideWhenUsed="1"/>
-    <w:lsdException w:name="table of authorities" w:semiHidden="1" w:unhideWhenUsed="1"/>
-    <w:lsdException w:name="macro" w:semiHidden="1" w:unhideWhenUsed="1"/>
-    <w:lsdException w:name="toa heading" w:semiHidden="1" w:unhideWhenUsed="1"/>
-    <w:lsdException w:name="List" w:semiHidden="1" w:unhideWhenUsed="1"/>
-    <w:lsdException w:name="List Bullet" w:semiHidden="1" w:uiPriority="10" w:unhideWhenUsed="1" w:qFormat="1"/>
-    <w:lsdException w:name="List Number" w:semiHidden="1" w:unhideWhenUsed="1"/>
-    <w:lsdException w:name="List 2" w:semiHidden="1" w:unhideWhenUsed="1"/>
-    <w:lsdException w:name="List 3" w:semiHidden="1" w:unhideWhenUsed="1"/>
-    <w:lsdException w:name="List 4" w:semiHidden="1" w:unhideWhenUsed="1"/>
-    <w:lsdException w:name="List 5" w:semiHidden="1" w:unhideWhenUsed="1"/>
-    <w:lsdException w:name="List Bullet 2" w:semiHidden="1" w:unhideWhenUsed="1"/>
-    <w:lsdException w:name="List Bullet 3" w:semiHidden="1" w:unhideWhenUsed="1"/>
-    <w:lsdException w:name="List Bullet 4" w:semiHidden="1" w:unhideWhenUsed="1"/>
-    <w:lsdException w:name="List Bullet 5" w:semiHidden="1" w:unhideWhenUsed="1"/>
-    <w:lsdException w:name="List Number 2" w:semiHidden="1" w:unhideWhenUsed="1"/>
-    <w:lsdException w:name="List Number 3" w:semiHidden="1" w:unhideWhenUsed="1"/>
-    <w:lsdException w:name="List Number 4" w:semiHidden="1" w:unhideWhenUsed="1"/>
-    <w:lsdException w:name="List Number 5" w:semiHidden="1" w:unhideWhenUsed="1"/>
-    <w:lsdException w:name="Title" w:uiPriority="10" w:qFormat="1"/>
-    <w:lsdException w:name="Closing" w:semiHidden="1" w:unhideWhenUsed="1"/>
-    <w:lsdException w:name="Signature" w:semiHidden="1" w:unhideWhenUsed="1"/>
-    <w:lsdException w:name="Default Paragraph Font" w:semiHidden="1" w:uiPriority="1" w:unhideWhenUsed="1"/>
-    <w:lsdException w:name="Body Text" w:semiHidden="1" w:unhideWhenUsed="1"/>
-    <w:lsdException w:name="Body Text Indent" w:semiHidden="1" w:unhideWhenUsed="1"/>
-    <w:lsdException w:name="List Continue" w:semiHidden="1" w:unhideWhenUsed="1"/>
-    <w:lsdException w:name="List Continue 2" w:semiHidden="1" w:unhideWhenUsed="1"/>
-    <w:lsdException w:name="List Continue 3" w:semiHidden="1" w:unhideWhenUsed="1"/>
-    <w:lsdException w:name="List Continue 4" w:semiHidden="1" w:unhideWhenUsed="1"/>
-    <w:lsdException w:name="List Continue 5" w:semiHidden="1" w:unhideWhenUsed="1"/>
-    <w:lsdException w:name="Message Header" w:semiHidden="1" w:unhideWhenUsed="1"/>
-    <w:lsdException w:name="Subtitle" w:uiPriority="11" w:qFormat="1"/>
-    <w:lsdException w:name="Salutation" w:semiHidden="1" w:unhideWhenUsed="1"/>
-    <w:lsdException w:name="Date" w:semiHidden="1" w:unhideWhenUsed="1"/>
-    <w:lsdException w:name="Body Text First Indent" w:semiHidden="1" w:unhideWhenUsed="1"/>
-    <w:lsdException w:name="Body Text First Indent 2" w:semiHidden="1" w:unhideWhenUsed="1"/>
-    <w:lsdException w:name="Note Heading" w:semiHidden="1" w:unhideWhenUsed="1"/>
-    <w:lsdException w:name="Body Text 2" w:semiHidden="1" w:unhideWhenUsed="1"/>
-    <w:lsdException w:name="Body Text 3" w:semiHidden="1" w:unhideWhenUsed="1"/>
-    <w:lsdException w:name="Body Text Indent 2" w:semiHidden="1" w:unhideWhenUsed="1"/>
-    <w:lsdException w:name="Body Text Indent 3" w:semiHidden="1" w:unhideWhenUsed="1"/>
-    <w:lsdException w:name="Block Text" w:semiHidden="1" w:unhideWhenUsed="1"/>
-    <w:lsdException w:name="Hyperlink" w:semiHidden="1" w:unhideWhenUsed="1"/>
-    <w:lsdException w:name="FollowedHyperlink" w:semiHidden="1" w:unhideWhenUsed="1"/>
-    <w:lsdException w:name="Strong" w:uiPriority="22" w:qFormat="1"/>
-    <w:lsdException w:name="Emphasis" w:uiPriority="20" w:qFormat="1"/>
-    <w:lsdException w:name="Document Map" w:semiHidden="1" w:unhideWhenUsed="1"/>
-    <w:lsdException w:name="Plain Text" w:semiHidden="1" w:unhideWhenUsed="1"/>
-    <w:lsdException w:name="E-mail Signature" w:semiHidden="1" w:unhideWhenUsed="1"/>
-    <w:lsdException w:name="HTML Top of Form" w:semiHidden="1" w:unhideWhenUsed="1"/>
-    <w:lsdException w:name="HTML Bottom of Form" w:semiHidden="1" w:unhideWhenUsed="1"/>
-    <w:lsdException w:name="Normal (Web)" w:semiHidden="1" w:unhideWhenUsed="1"/>
-    <w:lsdException w:name="HTML Acronym" w:semiHidden="1" w:unhideWhenUsed="1"/>
-    <w:lsdException w:name="HTML Address" w:semiHidden="1" w:unhideWhenUsed="1"/>
-    <w:lsdException w:name="HTML Cite" w:semiHidden="1" w:unhideWhenUsed="1"/>
-    <w:lsdException w:name="HTML Code" w:semiHidden="1" w:unhideWhenUsed="1"/>
-    <w:lsdException w:name="HTML Definition" w:semiHidden="1" w:unhideWhenUsed="1"/>
-    <w:lsdException w:name="HTML Keyboard" w:semiHidden="1" w:unhideWhenUsed="1"/>
-    <w:lsdException w:name="HTML Preformatted" w:semiHidden="1" w:unhideWhenUsed="1"/>
-    <w:lsdException w:name="HTML Sample" w:semiHidden="1" w:unhideWhenUsed="1"/>
-    <w:lsdException w:name="HTML Typewriter" w:semiHidden="1" w:unhideWhenUsed="1"/>
-    <w:lsdException w:name="HTML Variable" w:semiHidden="1" w:unhideWhenUsed="1"/>
-    <w:lsdException w:name="Normal Table" w:semiHidden="1" w:unhideWhenUsed="1"/>
-    <w:lsdException w:name="annotation subject" w:semiHidden="1" w:unhideWhenUsed="1"/>
-    <w:lsdException w:name="No List" w:semiHidden="1" w:unhideWhenUsed="1"/>
-    <w:lsdException w:name="Outline List 1" w:semiHidden="1" w:unhideWhenUsed="1"/>
-    <w:lsdException w:name="Outline List 2" w:semiHidden="1" w:unhideWhenUsed="1"/>
-    <w:lsdException w:name="Outline List 3" w:semiHidden="1" w:unhideWhenUsed="1"/>
-    <w:lsdException w:name="Table Simple 1" w:semiHidden="1" w:unhideWhenUsed="1"/>
-    <w:lsdException w:name="Table Simple 2" w:semiHidden="1" w:unhideWhenUsed="1"/>
-    <w:lsdException w:name="Table Simple 3" w:semiHidden="1" w:unhideWhenUsed="1"/>
-    <w:lsdException w:name="Table Classic 1" w:semiHidden="1" w:unhideWhenUsed="1"/>
-    <w:lsdException w:name="Table Classic 2" w:semiHidden="1" w:unhideWhenUsed="1"/>
-    <w:lsdException w:name="Table Classic 3" w:semiHidden="1" w:unhideWhenUsed="1"/>
-    <w:lsdException w:name="Table Classic 4" w:semiHidden="1" w:unhideWhenUsed="1"/>
-    <w:lsdException w:name="Table Colorful 1" w:semiHidden="1" w:unhideWhenUsed="1"/>
-    <w:lsdException w:name="Table Colorful 2" w:semiHidden="1" w:unhideWhenUsed="1"/>
-    <w:lsdException w:name="Table Colorful 3" w:semiHidden="1" w:unhideWhenUsed="1"/>
-    <w:lsdException w:name="Table Columns 1" w:semiHidden="1" w:unhideWhenUsed="1"/>
-    <w:lsdException w:name="Table Columns 2" w:semiHidden="1" w:unhideWhenUsed="1"/>
-    <w:lsdException w:name="Table Columns 3" w:semiHidden="1" w:unhideWhenUsed="1"/>
-    <w:lsdException w:name="Table Columns 4" w:semiHidden="1" w:unhideWhenUsed="1"/>
-    <w:lsdException w:name="Table Columns 5" w:semiHidden="1" w:unhideWhenUsed="1"/>
-    <w:lsdException w:name="Table Grid 1" w:semiHidden="1" w:unhideWhenUsed="1"/>
-    <w:lsdException w:name="Table Grid 2" w:semiHidden="1" w:unhideWhenUsed="1"/>
-    <w:lsdException w:name="Table Grid 3" w:semiHidden="1" w:unhideWhenUsed="1"/>
-    <w:lsdException w:name="Table Grid 4" w:semiHidden="1" w:unhideWhenUsed="1"/>
-    <w:lsdException w:name="Table Grid 5" w:semiHidden="1" w:unhideWhenUsed="1"/>
-    <w:lsdException w:name="Table Grid 6" w:semiHidden="1" w:unhideWhenUsed="1"/>
-    <w:lsdException w:name="Table Grid 7" w:semiHidden="1" w:unhideWhenUsed="1"/>
-    <w:lsdException w:name="Table Grid 8" w:semiHidden="1" w:unhideWhenUsed="1"/>
-    <w:lsdException w:name="Table List 1" w:semiHidden="1" w:unhideWhenUsed="1"/>
-    <w:lsdException w:name="Table List 2" w:semiHidden="1" w:unhideWhenUsed="1"/>
-    <w:lsdException w:name="Table List 3" w:semiHidden="1" w:unhideWhenUsed="1"/>
-    <w:lsdException w:name="Table List 4" w:semiHidden="1" w:unhideWhenUsed="1"/>
-    <w:lsdException w:name="Table List 5" w:semiHidden="1" w:unhideWhenUsed="1"/>
-    <w:lsdException w:name="Table List 6" w:semiHidden="1" w:unhideWhenUsed="1"/>
-    <w:lsdException w:name="Table List 7" w:semiHidden="1" w:unhideWhenUsed="1"/>
-    <w:lsdException w:name="Table List 8" w:semiHidden="1" w:unhideWhenUsed="1"/>
-    <w:lsdException w:name="Table 3D effects 1" w:semiHidden="1" w:unhideWhenUsed="1"/>
-    <w:lsdException w:name="Table 3D effects 2" w:semiHidden="1" w:unhideWhenUsed="1"/>
-    <w:lsdException w:name="Table 3D effects 3" w:semiHidden="1" w:unhideWhenUsed="1"/>
-    <w:lsdException w:name="Table Contemporary" w:semiHidden="1" w:unhideWhenUsed="1"/>
-    <w:lsdException w:name="Table Elegant" w:semiHidden="1" w:unhideWhenUsed="1"/>
-    <w:lsdException w:name="Table Professional" w:semiHidden="1" w:unhideWhenUsed="1"/>
-    <w:lsdException w:name="Table Subtle 1" w:semiHidden="1" w:unhideWhenUsed="1"/>
-    <w:lsdException w:name="Table Subtle 2" w:semiHidden="1" w:unhideWhenUsed="1"/>
-    <w:lsdException w:name="Table Web 1" w:semiHidden="1" w:unhideWhenUsed="1"/>
-    <w:lsdException w:name="Table Web 2" w:semiHidden="1" w:unhideWhenUsed="1"/>
-    <w:lsdException w:name="Table Web 3" w:semiHidden="1" w:unhideWhenUsed="1"/>
-    <w:lsdException w:name="Balloon Text" w:semiHidden="1" w:unhideWhenUsed="1"/>
-    <w:lsdException w:name="Table Grid" w:uiPriority="39"/>
-    <w:lsdException w:name="Table Theme" w:semiHidden="1" w:unhideWhenUsed="1"/>
-    <w:lsdException w:name="Placeholder Text" w:semiHidden="1"/>
-    <w:lsdException w:name="No Spacing" w:uiPriority="1" w:qFormat="1"/>
-    <w:lsdException w:name="Light Shading" w:uiPriority="60"/>
-    <w:lsdException w:name="Light List" w:uiPriority="61"/>
-    <w:lsdException w:name="Light Grid" w:uiPriority="62"/>
-    <w:lsdException w:name="Medium Shading 1" w:uiPriority="63"/>
-    <w:lsdException w:name="Medium Shading 2" w:uiPriority="64"/>
-    <w:lsdException w:name="Medium List 1" w:uiPriority="65"/>
-    <w:lsdException w:name="Medium List 2" w:uiPriority="66"/>
-    <w:lsdException w:name="Medium Grid 1" w:uiPriority="67"/>
-    <w:lsdException w:name="Medium Grid 2" w:uiPriority="68"/>
-    <w:lsdException w:name="Medium Grid 3" w:uiPriority="69"/>
-    <w:lsdException w:name="Dark List" w:uiPriority="70"/>
-    <w:lsdException w:name="Colorful Shading" w:uiPriority="71"/>
-    <w:lsdException w:name="Colorful List" w:uiPriority="72"/>
-    <w:lsdException w:name="Colorful Grid" w:uiPriority="73"/>
-    <w:lsdException w:name="Light Shading Accent 1" w:uiPriority="60"/>
-    <w:lsdException w:name="Light List Accent 1" w:uiPriority="61"/>
-    <w:lsdException w:name="Light Grid Accent 1" w:uiPriority="62"/>
-    <w:lsdException w:name="Medium Shading 1 Accent 1" w:uiPriority="63"/>
-    <w:lsdException w:name="Medium Shading 2 Accent 1" w:uiPriority="64"/>
-    <w:lsdException w:name="Medium List 1 Accent 1" w:uiPriority="65"/>
-    <w:lsdException w:name="Revision" w:semiHidden="1"/>
-    <w:lsdException w:name="List Paragraph" w:uiPriority="34" w:qFormat="1"/>
-    <w:lsdException w:name="Quote" w:uiPriority="29" w:qFormat="1"/>
-    <w:lsdException w:name="Intense Quote" w:uiPriority="30" w:qFormat="1"/>
-    <w:lsdException w:name="Medium List 2 Accent 1" w:uiPriority="66"/>
-    <w:lsdException w:name="Medium Grid 1 Accent 1" w:uiPriority="67"/>
-    <w:lsdException w:name="Medium Grid 2 Accent 1" w:uiPriority="68"/>
-    <w:lsdException w:name="Medium Grid 3 Accent 1" w:uiPriority="69"/>
-    <w:lsdException w:name="Dark List Accent 1" w:uiPriority="70"/>
-    <w:lsdException w:name="Colorful Shading Accent 1" w:uiPriority="71"/>
-    <w:lsdException w:name="Colorful List Accent 1" w:uiPriority="72"/>
-    <w:lsdException w:name="Colorful Grid Accent 1" w:uiPriority="73"/>
-    <w:lsdException w:name="Light Shading Accent 2" w:uiPriority="60"/>
-    <w:lsdException w:name="Light List Accent 2" w:uiPriority="61"/>
-    <w:lsdException w:name="Light Grid Accent 2" w:uiPriority="62"/>
-    <w:lsdException w:name="Medium Shading 1 Accent 2" w:uiPriority="63"/>
-    <w:lsdException w:name="Medium Shading 2 Accent 2" w:uiPriority="64"/>
-    <w:lsdException w:name="Medium List 1 Accent 2" w:uiPriority="65"/>
-    <w:lsdException w:name="Medium List 2 Accent 2" w:uiPriority="66"/>
-    <w:lsdException w:name="Medium Grid 1 Accent 2" w:uiPriority="67"/>
-    <w:lsdException w:name="Medium Grid 2 Accent 2" w:uiPriority="68"/>
-    <w:lsdException w:name="Medium Grid 3 Accent 2" w:uiPriority="69"/>
-    <w:lsdException w:name="Dark List Accent 2" w:uiPriority="70"/>
-    <w:lsdException w:name="Colorful Shading Accent 2" w:uiPriority="71"/>
-    <w:lsdException w:name="Colorful List Accent 2" w:uiPriority="72"/>
-    <w:lsdException w:name="Colorful Grid Accent 2" w:uiPriority="73"/>
-    <w:lsdException w:name="Light Shading Accent 3" w:uiPriority="60"/>
-    <w:lsdException w:name="Light List Accent 3" w:uiPriority="61"/>
-    <w:lsdException w:name="Light Grid Accent 3" w:uiPriority="62"/>
-    <w:lsdException w:name="Medium Shading 1 Accent 3" w:uiPriority="63"/>
-    <w:lsdException w:name="Medium Shading 2 Accent 3" w:uiPriority="64"/>
-    <w:lsdException w:name="Medium List 1 Accent 3" w:uiPriority="65"/>
-    <w:lsdException w:name="Medium List 2 Accent 3" w:uiPriority="66"/>
-    <w:lsdException w:name="Medium Grid 1 Accent 3" w:uiPriority="67"/>
-    <w:lsdException w:name="Medium Grid 2 Accent 3" w:uiPriority="68"/>
-    <w:lsdException w:name="Medium Grid 3 Accent 3" w:uiPriority="69"/>
-    <w:lsdException w:name="Dark List Accent 3" w:uiPriority="70"/>
-    <w:lsdException w:name="Colorful Shading Accent 3" w:uiPriority="71"/>
-    <w:lsdException w:name="Colorful List Accent 3" w:uiPriority="72"/>
-    <w:lsdException w:name="Colorful Grid Accent 3" w:uiPriority="73"/>
-    <w:lsdException w:name="Light Shading Accent 4" w:uiPriority="60"/>
-    <w:lsdException w:name="Light List Accent 4" w:uiPriority="61"/>
-    <w:lsdException w:name="Light Grid Accent 4" w:uiPriority="62"/>
-    <w:lsdException w:name="Medium Shading 1 Accent 4" w:uiPriority="63"/>
-    <w:lsdException w:name="Medium Shading 2 Accent 4" w:uiPriority="64"/>
-    <w:lsdException w:name="Medium List 1 Accent 4" w:uiPriority="65"/>
-    <w:lsdException w:name="Medium List 2 Accent 4" w:uiPriority="66"/>
-    <w:lsdException w:name="Medium Grid 1 Accent 4" w:uiPriority="67"/>
-    <w:lsdException w:name="Medium Grid 2 Accent 4" w:uiPriority="68"/>
-    <w:lsdException w:name="Medium Grid 3 Accent 4" w:uiPriority="69"/>
-    <w:lsdException w:name="Dark List Accent 4" w:uiPriority="70"/>
-    <w:lsdException w:name="Colorful Shading Accent 4" w:uiPriority="71"/>
-    <w:lsdException w:name="Colorful List Accent 4" w:uiPriority="72"/>
-    <w:lsdException w:name="Colorful Grid Accent 4" w:uiPriority="73"/>
-    <w:lsdException w:name="Light Shading Accent 5" w:uiPriority="60"/>
-    <w:lsdException w:name="Light List Accent 5" w:uiPriority="61"/>
-    <w:lsdException w:name="Light Grid Accent 5" w:uiPriority="62"/>
-    <w:lsdException w:name="Medium Shading 1 Accent 5" w:uiPriority="63"/>
-    <w:lsdException w:name="Medium Shading 2 Accent 5" w:uiPriority="64"/>
-    <w:lsdException w:name="Medium List 1 Accent 5" w:uiPriority="65"/>
-    <w:lsdException w:name="Medium List 2 Accent 5" w:uiPriority="66"/>
-    <w:lsdException w:name="Medium Grid 1 Accent 5" w:uiPriority="67"/>
-    <w:lsdException w:name="Medium Grid 2 Accent 5" w:uiPriority="68"/>
-    <w:lsdException w:name="Medium Grid 3 Accent 5" w:uiPriority="69"/>
-    <w:lsdException w:name="Dark List Accent 5" w:uiPriority="70"/>
-    <w:lsdException w:name="Colorful Shading Accent 5" w:uiPriority="71"/>
-    <w:lsdException w:name="Colorful List Accent 5" w:uiPriority="72"/>
-    <w:lsdException w:name="Colorful Grid Accent 5" w:uiPriority="73"/>
-    <w:lsdException w:name="Light Shading Accent 6" w:uiPriority="60"/>
-    <w:lsdException w:name="Light List Accent 6" w:uiPriority="61"/>
-    <w:lsdException w:name="Light Grid Accent 6" w:uiPriority="62"/>
-    <w:lsdException w:name="Medium Shading 1 Accent 6" w:uiPriority="63"/>
-    <w:lsdException w:name="Medium Shading 2 Accent 6" w:uiPriority="64"/>
-    <w:lsdException w:name="Medium List 1 Accent 6" w:uiPriority="65"/>
-    <w:lsdException w:name="Medium List 2 Accent 6" w:uiPriority="66"/>
-    <w:lsdException w:name="Medium Grid 1 Accent 6" w:uiPriority="67"/>
-    <w:lsdException w:name="Medium Grid 2 Accent 6" w:uiPriority="68"/>
-    <w:lsdException w:name="Medium Grid 3 Accent 6" w:uiPriority="69"/>
-    <w:lsdException w:name="Dark List Accent 6" w:uiPriority="70"/>
-    <w:lsdException w:name="Colorful Shading Accent 6" w:uiPriority="71"/>
-    <w:lsdException w:name="Colorful List Accent 6" w:uiPriority="72"/>
-    <w:lsdException w:name="Colorful Grid Accent 6" w:uiPriority="73"/>
-    <w:lsdException w:name="Subtle Emphasis" w:uiPriority="19" w:qFormat="1"/>
-    <w:lsdException w:name="Intense Emphasis" w:uiPriority="21" w:qFormat="1"/>
-    <w:lsdException w:name="Subtle Reference" w:uiPriority="31" w:qFormat="1"/>
-    <w:lsdException w:name="Intense Reference" w:uiPriority="32" w:qFormat="1"/>
-    <w:lsdException w:name="Book Title" w:uiPriority="33" w:qFormat="1"/>
-    <w:lsdException w:name="Bibliography" w:semiHidden="1" w:uiPriority="37" w:unhideWhenUsed="1"/>
-    <w:lsdException w:name="TOC Heading" w:semiHidden="1" w:uiPriority="39" w:unhideWhenUsed="1" w:qFormat="1"/>
-    <w:lsdException w:name="Plain Table 1" w:uiPriority="41"/>
-    <w:lsdException w:name="Plain Table 2" w:uiPriority="42"/>
-    <w:lsdException w:name="Plain Table 3" w:uiPriority="43"/>
-    <w:lsdException w:name="Plain Table 4" w:uiPriority="44"/>
-    <w:lsdException w:name="Plain Table 5" w:uiPriority="45"/>
-    <w:lsdException w:name="Grid Table Light" w:uiPriority="40"/>
-    <w:lsdException w:name="Grid Table 1 Light" w:uiPriority="46"/>
-    <w:lsdException w:name="Grid Table 2" w:uiPriority="47"/>
-    <w:lsdException w:name="Grid Table 3" w:uiPriority="48"/>
-    <w:lsdException w:name="Grid Table 4" w:uiPriority="49"/>
-    <w:lsdException w:name="Grid Table 5 Dark" w:uiPriority="50"/>
-    <w:lsdException w:name="Grid Table 6 Colorful" w:uiPriority="51"/>
-    <w:lsdException w:name="Grid Table 7 Colorful" w:uiPriority="52"/>
-    <w:lsdException w:name="Grid Table 1 Light Accent 1" w:uiPriority="46"/>
-    <w:lsdException w:name="Grid Table 2 Accent 1" w:uiPriority="47"/>
-    <w:lsdException w:name="Grid Table 3 Accent 1" w:uiPriority="48"/>
-    <w:lsdException w:name="Grid Table 4 Accent 1" w:uiPriority="49"/>
-    <w:lsdException w:name="Grid Table 5 Dark Accent 1" w:uiPriority="50"/>
-    <w:lsdException w:name="Grid Table 6 Colorful Accent 1" w:uiPriority="51"/>
-    <w:lsdException w:name="Grid Table 7 Colorful Accent 1" w:uiPriority="52"/>
-    <w:lsdException w:name="Grid Table 1 Light Accent 2" w:uiPriority="46"/>
-    <w:lsdException w:name="Grid Table 2 Accent 2" w:uiPriority="47"/>
-    <w:lsdException w:name="Grid Table 3 Accent 2" w:uiPriority="48"/>
-    <w:lsdException w:name="Grid Table 4 Accent 2" w:uiPriority="49"/>
-    <w:lsdException w:name="Grid Table 5 Dark Accent 2" w:uiPriority="50"/>
-    <w:lsdException w:name="Grid Table 6 Colorful Accent 2" w:uiPriority="51"/>
-    <w:lsdException w:name="Grid Table 7 Colorful Accent 2" w:uiPriority="52"/>
-    <w:lsdException w:name="Grid Table 1 Light Accent 3" w:uiPriority="46"/>
-    <w:lsdException w:name="Grid Table 2 Accent 3" w:uiPriority="47"/>
-    <w:lsdException w:name="Grid Table 3 Accent 3" w:uiPriority="48"/>
-    <w:lsdException w:name="Grid Table 4 Accent 3" w:uiPriority="49"/>
-    <w:lsdException w:name="Grid Table 5 Dark Accent 3" w:uiPriority="50"/>
-    <w:lsdException w:name="Grid Table 6 Colorful Accent 3" w:uiPriority="51"/>
-    <w:lsdException w:name="Grid Table 7 Colorful Accent 3" w:uiPriority="52"/>
-    <w:lsdException w:name="Grid Table 1 Light Accent 4" w:uiPriority="46"/>
-    <w:lsdException w:name="Grid Table 2 Accent 4" w:uiPriority="47"/>
-    <w:lsdException w:name="Grid Table 3 Accent 4" w:uiPriority="48"/>
-    <w:lsdException w:name="Grid Table 4 Accent 4" w:uiPriority="49"/>
-    <w:lsdException w:name="Grid Table 5 Dark Accent 4" w:uiPriority="50"/>
-    <w:lsdException w:name="Grid Table 6 Colorful Accent 4" w:uiPriority="51"/>
-    <w:lsdException w:name="Grid Table 7 Colorful Accent 4" w:uiPriority="52"/>
-    <w:lsdException w:name="Grid Table 1 Light Accent 5" w:uiPriority="46"/>
-    <w:lsdException w:name="Grid Table 2 Accent 5" w:uiPriority="47"/>
-    <w:lsdException w:name="Grid Table 3 Accent 5" w:uiPriority="48"/>
-    <w:lsdException w:name="Grid Table 4 Accent 5" w:uiPriority="49"/>
-    <w:lsdException w:name="Grid Table 5 Dark Accent 5" w:uiPriority="50"/>
-    <w:lsdException w:name="Grid Table 6 Colorful Accent 5" w:uiPriority="51"/>
-    <w:lsdException w:name="Grid Table 7 Colorful Accent 5" w:uiPriority="52"/>
-    <w:lsdException w:name="Grid Table 1 Light Accent 6" w:uiPriority="46"/>
-    <w:lsdException w:name="Grid Table 2 Accent 6" w:uiPriority="47"/>
-    <w:lsdException w:name="Grid Table 3 Accent 6" w:uiPriority="48"/>
-    <w:lsdException w:name="Grid Table 4 Accent 6" w:uiPriority="49"/>
-    <w:lsdException w:name="Grid Table 5 Dark Accent 6" w:uiPriority="50"/>
-    <w:lsdException w:name="Grid Table 6 Colorful Accent 6" w:uiPriority="51"/>
-    <w:lsdException w:name="Grid Table 7 Colorful Accent 6" w:uiPriority="52"/>
-    <w:lsdException w:name="List Table 1 Light" w:uiPriority="46"/>
-    <w:lsdException w:name="List Table 2" w:uiPriority="47"/>
-    <w:lsdException w:name="List Table 3" w:uiPriority="48"/>
-    <w:lsdException w:name="List Table 4" w:uiPriority="49"/>
-    <w:lsdException w:name="List Table 5 Dark" w:uiPriority="50"/>
-    <w:lsdException w:name="List Table 6 Colorful" w:uiPriority="51"/>
-    <w:lsdException w:name="List Table 7 Colorful" w:uiPriority="52"/>
-    <w:lsdException w:name="List Table 1 Light Accent 1" w:uiPriority="46"/>
-    <w:lsdException w:name="List Table 2 Accent 1" w:uiPriority="47"/>
-    <w:lsdException w:name="List Table 3 Accent 1" w:uiPriority="48"/>
-    <w:lsdException w:name="List Table 4 Accent 1" w:uiPriority="49"/>
-    <w:lsdException w:name="List Table 5 Dark Accent 1" w:uiPriority="50"/>
-    <w:lsdException w:name="List Table 6 Colorful Accent 1" w:uiPriority="51"/>
-    <w:lsdException w:name="List Table 7 Colorful Accent 1" w:uiPriority="52"/>
-    <w:lsdException w:name="List Table 1 Light Accent 2" w:uiPriority="46"/>
-    <w:lsdException w:name="List Table 2 Accent 2" w:uiPriority="47"/>
-    <w:lsdException w:name="List Table 3 Accent 2" w:uiPriority="48"/>
-    <w:lsdException w:name="List Table 4 Accent 2" w:uiPriority="49"/>
-    <w:lsdException w:name="List Table 5 Dark Accent 2" w:uiPriority="50"/>
-    <w:lsdException w:name="List Table 6 Colorful Accent 2" w:uiPriority="51"/>
-    <w:lsdException w:name="List Table 7 Colorful Accent 2" w:uiPriority="52"/>
-    <w:lsdException w:name="List Table 1 Light Accent 3" w:uiPriority="46"/>
-    <w:lsdException w:name="List Table 2 Accent 3" w:uiPriority="47"/>
-    <w:lsdException w:name="List Table 3 Accent 3" w:uiPriority="48"/>
-    <w:lsdException w:name="List Table 4 Accent 3" w:uiPriority="49"/>
-    <w:lsdException w:name="List Table 5 Dark Accent 3" w:uiPriority="50"/>
-    <w:lsdException w:name="List Table 6 Colorful Accent 3" w:uiPriority="51"/>
-    <w:lsdException w:name="List Table 7 Colorful Accent 3" w:uiPriority="52"/>
-    <w:lsdException w:name="List Table 1 Light Accent 4" w:uiPriority="46"/>
-    <w:lsdException w:name="List Table 2 Accent 4" w:uiPriority="47"/>
-    <w:lsdException w:name="List Table 3 Accent 4" w:uiPriority="48"/>
-    <w:lsdException w:name="List Table 4 Accent 4" w:uiPriority="49"/>
-    <w:lsdException w:name="List Table 5 Dark Accent 4" w:uiPriority="50"/>
-    <w:lsdException w:name="List Table 6 Colorful Accent 4" w:uiPriority="51"/>
-    <w:lsdException w:name="List Table 7 Colorful Accent 4" w:uiPriority="52"/>
-    <w:lsdException w:name="List Table 1 Light Accent 5" w:uiPriority="46"/>
-    <w:lsdException w:name="List Table 2 Accent 5" w:uiPriority="47"/>
-    <w:lsdException w:name="List Table 3 Accent 5" w:uiPriority="48"/>
-    <w:lsdException w:name="List Table 4 Accent 5" w:uiPriority="49"/>
-    <w:lsdException w:name="List Table 5 Dark Accent 5" w:uiPriority="50"/>
-    <w:lsdException w:name="List Table 6 Colorful Accent 5" w:uiPriority="51"/>
-    <w:lsdException w:name="List Table 7 Colorful Accent 5" w:uiPriority="52"/>
-    <w:lsdException w:name="List Table 1 Light Accent 6" w:uiPriority="46"/>
-    <w:lsdException w:name="List Table 2 Accent 6" w:uiPriority="47"/>
-    <w:lsdException w:name="List Table 3 Accent 6" w:uiPriority="48"/>
-    <w:lsdException w:name="List Table 4 Accent 6" w:uiPriority="49"/>
-    <w:lsdException w:name="List Table 5 Dark Accent 6" w:uiPriority="50"/>
-    <w:lsdException w:name="List Table 6 Colorful Accent 6" w:uiPriority="51"/>
-    <w:lsdException w:name="List Table 7 Colorful Accent 6" w:uiPriority="52"/>
-  </w:latentStyles>
-  <w:style w:type="paragraph" w:default="1" w:styleId="Normal">
-    <w:name w:val="Normal"/>
-    <w:qFormat/>
-  </w:style>
-  <w:style w:type="character" w:default="1" w:styleId="Policepardfaut">
-    <w:name w:val="Default Paragraph Font"/>
-    <w:uiPriority w:val="1"/>
-    <w:semiHidden/>
-    <w:unhideWhenUsed/>
-  </w:style>
-  <w:style w:type="table" w:default="1" w:styleId="TableauNormal">
-    <w:name w:val="Normal Table"/>
-    <w:uiPriority w:val="99"/>
-    <w:semiHidden/>
-    <w:unhideWhenUsed/>
-    <w:tblPr>
-      <w:tblInd w:w="0" w:type="dxa"/>
-      <w:tblCellMar>
-        <w:top w:w="0" w:type="dxa"/>
-        <w:left w:w="108" w:type="dxa"/>
-        <w:bottom w:w="0" w:type="dxa"/>
-        <w:right w:w="108" w:type="dxa"/>
-      </w:tblCellMar>
-    </w:tblPr>
-  </w:style>
-  <w:style w:type="numbering" w:default="1" w:styleId="Aucuneliste">
-    <w:name w:val="No List"/>
-    <w:uiPriority w:val="99"/>
-    <w:semiHidden/>
-    <w:unhideWhenUsed/>
-  </w:style>
-  <w:style w:type="paragraph" w:customStyle="1" w:styleId="097E4153A70A4DF2917256855AAD9610">
-    <w:name w:val="097E4153A70A4DF2917256855AAD9610"/>
-  </w:style>
-  <w:style w:type="paragraph" w:customStyle="1" w:styleId="F091702AE93942BBAA4A282E22BD4441">
-    <w:name w:val="F091702AE93942BBAA4A282E22BD4441"/>
-  </w:style>
-  <w:style w:type="paragraph" w:customStyle="1" w:styleId="F5873C72AD204008B2F1243AB8EB1D71">
-    <w:name w:val="F5873C72AD204008B2F1243AB8EB1D71"/>
-  </w:style>
-  <w:style w:type="paragraph" w:customStyle="1" w:styleId="49DB553BE78447F0832A7B3ECDD7C82B">
-    <w:name w:val="49DB553BE78447F0832A7B3ECDD7C82B"/>
-  </w:style>
-  <w:style w:type="paragraph" w:customStyle="1" w:styleId="CB0E1D3ED10F4B958A4CF01BF886D043">
-    <w:name w:val="CB0E1D3ED10F4B958A4CF01BF886D043"/>
-  </w:style>
-  <w:style w:type="paragraph" w:customStyle="1" w:styleId="E680D9F1B88140889EE985C8AC8F6D0D">
-    <w:name w:val="E680D9F1B88140889EE985C8AC8F6D0D"/>
-  </w:style>
-  <w:style w:type="paragraph" w:customStyle="1" w:styleId="D35902B9D76C4C09A6D515A51D30D1BD">
-    <w:name w:val="D35902B9D76C4C09A6D515A51D30D1BD"/>
-  </w:style>
-  <w:style w:type="paragraph" w:styleId="Listepuces">
-    <w:name w:val="List Bullet"/>
-    <w:basedOn w:val="Normal"/>
-    <w:uiPriority w:val="10"/>
-    <w:unhideWhenUsed/>
-    <w:qFormat/>
-    <w:pPr>
-      <w:numPr>
-        <w:numId w:val="1"/>
-      </w:numPr>
-      <w:spacing w:before="120" w:after="200" w:line="264" w:lineRule="auto"/>
-    </w:pPr>
-    <w:rPr>
-      <w:rFonts w:eastAsiaTheme="minorHAnsi"/>
-      <w:color w:val="595959" w:themeColor="text1" w:themeTint="A6"/>
-      <w:lang w:val="fr-FR" w:eastAsia="en-US"/>
-    </w:rPr>
-  </w:style>
-  <w:style w:type="paragraph" w:customStyle="1" w:styleId="57387DEE32634CAC882FF7BD322D6AB3">
-    <w:name w:val="57387DEE32634CAC882FF7BD322D6AB3"/>
-  </w:style>
-  <w:style w:type="paragraph" w:customStyle="1" w:styleId="CC5968D589124D1FAA20A54F124EDE80">
-    <w:name w:val="CC5968D589124D1FAA20A54F124EDE80"/>
-  </w:style>
-  <w:style w:type="paragraph" w:customStyle="1" w:styleId="E6A3AFA4AE654033B30E14F6BE7CD57A">
-    <w:name w:val="E6A3AFA4AE654033B30E14F6BE7CD57A"/>
-  </w:style>
-</w:styles>
-</file>
-
-<file path=word/glossary/webSettings.xml><?xml version="1.0" encoding="utf-8"?>
-<w:webSettings xmlns:mc="http://schemas.openxmlformats.org/markup-compatibility/2006" xmlns:r="http://schemas.openxmlformats.org/officeDocument/2006/relationships" xmlns:w="http://schemas.openxmlformats.org/wordprocessingml/2006/main" xmlns:w14="http://schemas.microsoft.com/office/word/2010/wordml" xmlns:w15="http://schemas.microsoft.com/office/word/2012/wordml" mc:Ignorable="w14 w15">
-  <w:optimizeForBrowser/>
-  <w:allowPNG/>
-</w:webSettings>
-</file>
-
 <file path=word/theme/theme1.xml><?xml version="1.0" encoding="utf-8"?>
 <a:theme xmlns:a="http://schemas.openxmlformats.org/drawingml/2006/main" name="Theme1">
   <a:themeElements>
@@ -4730,7 +4137,7 @@
 </file>
 
 <file path=customXml/itemProps1.xml><?xml version="1.0" encoding="utf-8"?>
-<ds:datastoreItem xmlns:ds="http://schemas.openxmlformats.org/officeDocument/2006/customXml" ds:itemID="{99937207-E686-4044-A060-05C8E4288D9E}">
+<ds:datastoreItem xmlns:ds="http://schemas.openxmlformats.org/officeDocument/2006/customXml" ds:itemID="{5622380F-A070-45C3-85F4-5D7C096FC0B9}">
   <ds:schemaRefs>
     <ds:schemaRef ds:uri="http://schemas.openxmlformats.org/officeDocument/2006/bibliography"/>
   </ds:schemaRefs>

</xml_diff>

<commit_message>
Doc pas encore finie
</commit_message>
<xml_diff>
--- a/Patron Gobelin.docx
+++ b/Patron Gobelin.docx
@@ -2,6 +2,11 @@
 <file path=word/document.xml><?xml version="1.0" encoding="utf-8"?>
 <w:document xmlns:wpc="http://schemas.microsoft.com/office/word/2010/wordprocessingCanvas" xmlns:mc="http://schemas.openxmlformats.org/markup-compatibility/2006" xmlns:o="urn:schemas-microsoft-com:office:office" xmlns:r="http://schemas.openxmlformats.org/officeDocument/2006/relationships" xmlns:m="http://schemas.openxmlformats.org/officeDocument/2006/math" xmlns:v="urn:schemas-microsoft-com:vml" xmlns:wp14="http://schemas.microsoft.com/office/word/2010/wordprocessingDrawing" xmlns:wp="http://schemas.openxmlformats.org/drawingml/2006/wordprocessingDrawing" xmlns:w10="urn:schemas-microsoft-com:office:word" xmlns:w="http://schemas.openxmlformats.org/wordprocessingml/2006/main" xmlns:w14="http://schemas.microsoft.com/office/word/2010/wordml" xmlns:w15="http://schemas.microsoft.com/office/word/2012/wordml" xmlns:wpg="http://schemas.microsoft.com/office/word/2010/wordprocessingGroup" xmlns:wpi="http://schemas.microsoft.com/office/word/2010/wordprocessingInk" xmlns:wne="http://schemas.microsoft.com/office/word/2006/wordml" xmlns:wps="http://schemas.microsoft.com/office/word/2010/wordprocessingShape" mc:Ignorable="w14 w15 wp14">
   <w:body>
+    <w:p>
+      <w:pPr>
+        <w:pStyle w:val="Photo"/>
+      </w:pPr>
+    </w:p>
     <w:p>
       <w:pPr>
         <w:pStyle w:val="Photo"/>
@@ -113,7 +118,7 @@
       <w:pPr>
         <w:pStyle w:val="Titre1"/>
       </w:pPr>
-      <w:bookmarkStart w:id="0" w:name="_Toc514855300"/>
+      <w:bookmarkStart w:id="0" w:name="_Toc516578744"/>
       <w:r>
         <w:lastRenderedPageBreak/>
         <w:t>Sommaire</w:t>
@@ -175,7 +180,7 @@
           <w:r>
             <w:fldChar w:fldCharType="separate"/>
           </w:r>
-          <w:hyperlink w:anchor="_Toc514855300" w:history="1">
+          <w:hyperlink w:anchor="_Toc516578744" w:history="1">
             <w:r>
               <w:rPr>
                 <w:rStyle w:val="Lienhypertexte"/>
@@ -202,7 +207,7 @@
                 <w:noProof/>
                 <w:webHidden/>
               </w:rPr>
-              <w:instrText xml:space="preserve"> PAGEREF _Toc514855300 \h </w:instrText>
+              <w:instrText xml:space="preserve"> PAGEREF _Toc516578744 \h </w:instrText>
             </w:r>
             <w:r>
               <w:rPr>
@@ -246,7 +251,7 @@
               <w:lang w:val="fr-CH" w:eastAsia="fr-CH"/>
             </w:rPr>
           </w:pPr>
-          <w:hyperlink w:anchor="_Toc514855301" w:history="1">
+          <w:hyperlink w:anchor="_Toc516578745" w:history="1">
             <w:r>
               <w:rPr>
                 <w:rStyle w:val="Lienhypertexte"/>
@@ -273,7 +278,7 @@
                 <w:noProof/>
                 <w:webHidden/>
               </w:rPr>
-              <w:instrText xml:space="preserve"> PAGEREF _Toc514855301 \h </w:instrText>
+              <w:instrText xml:space="preserve"> PAGEREF _Toc516578745 \h </w:instrText>
             </w:r>
             <w:r>
               <w:rPr>
@@ -317,7 +322,7 @@
               <w:lang w:val="fr-CH" w:eastAsia="fr-CH"/>
             </w:rPr>
           </w:pPr>
-          <w:hyperlink w:anchor="_Toc514855302" w:history="1">
+          <w:hyperlink w:anchor="_Toc516578746" w:history="1">
             <w:r>
               <w:rPr>
                 <w:rStyle w:val="Lienhypertexte"/>
@@ -344,7 +349,7 @@
                 <w:noProof/>
                 <w:webHidden/>
               </w:rPr>
-              <w:instrText xml:space="preserve"> PAGEREF _Toc514855302 \h </w:instrText>
+              <w:instrText xml:space="preserve"> PAGEREF _Toc516578746 \h </w:instrText>
             </w:r>
             <w:r>
               <w:rPr>
@@ -388,7 +393,7 @@
               <w:lang w:val="fr-CH" w:eastAsia="fr-CH"/>
             </w:rPr>
           </w:pPr>
-          <w:hyperlink w:anchor="_Toc514855303" w:history="1">
+          <w:hyperlink w:anchor="_Toc516578747" w:history="1">
             <w:r>
               <w:rPr>
                 <w:rStyle w:val="Lienhypertexte"/>
@@ -415,7 +420,7 @@
                 <w:noProof/>
                 <w:webHidden/>
               </w:rPr>
-              <w:instrText xml:space="preserve"> PAGEREF _Toc514855303 \h </w:instrText>
+              <w:instrText xml:space="preserve"> PAGEREF _Toc516578747 \h </w:instrText>
             </w:r>
             <w:r>
               <w:rPr>
@@ -459,7 +464,7 @@
               <w:lang w:val="fr-CH" w:eastAsia="fr-CH"/>
             </w:rPr>
           </w:pPr>
-          <w:hyperlink w:anchor="_Toc514855304" w:history="1">
+          <w:hyperlink w:anchor="_Toc516578748" w:history="1">
             <w:r>
               <w:rPr>
                 <w:rStyle w:val="Lienhypertexte"/>
@@ -486,7 +491,7 @@
                 <w:noProof/>
                 <w:webHidden/>
               </w:rPr>
-              <w:instrText xml:space="preserve"> PAGEREF _Toc514855304 \h </w:instrText>
+              <w:instrText xml:space="preserve"> PAGEREF _Toc516578748 \h </w:instrText>
             </w:r>
             <w:r>
               <w:rPr>
@@ -507,6 +512,290 @@
                 <w:webHidden/>
               </w:rPr>
               <w:t>2</w:t>
+            </w:r>
+            <w:r>
+              <w:rPr>
+                <w:noProof/>
+                <w:webHidden/>
+              </w:rPr>
+              <w:fldChar w:fldCharType="end"/>
+            </w:r>
+          </w:hyperlink>
+        </w:p>
+        <w:p>
+          <w:pPr>
+            <w:pStyle w:val="TM2"/>
+            <w:tabs>
+              <w:tab w:val="right" w:leader="dot" w:pos="8296"/>
+            </w:tabs>
+            <w:rPr>
+              <w:rFonts w:eastAsiaTheme="minorEastAsia"/>
+              <w:noProof/>
+              <w:color w:val="auto"/>
+              <w:lang w:val="fr-CH" w:eastAsia="fr-CH"/>
+            </w:rPr>
+          </w:pPr>
+          <w:hyperlink w:anchor="_Toc516578749" w:history="1">
+            <w:r>
+              <w:rPr>
+                <w:rStyle w:val="Lienhypertexte"/>
+                <w:noProof/>
+              </w:rPr>
+              <w:t>Type de gobelins</w:t>
+            </w:r>
+            <w:r>
+              <w:rPr>
+                <w:noProof/>
+                <w:webHidden/>
+              </w:rPr>
+              <w:tab/>
+            </w:r>
+            <w:r>
+              <w:rPr>
+                <w:noProof/>
+                <w:webHidden/>
+              </w:rPr>
+              <w:fldChar w:fldCharType="begin"/>
+            </w:r>
+            <w:r>
+              <w:rPr>
+                <w:noProof/>
+                <w:webHidden/>
+              </w:rPr>
+              <w:instrText xml:space="preserve"> PAGEREF _Toc516578749 \h </w:instrText>
+            </w:r>
+            <w:r>
+              <w:rPr>
+                <w:noProof/>
+                <w:webHidden/>
+              </w:rPr>
+            </w:r>
+            <w:r>
+              <w:rPr>
+                <w:noProof/>
+                <w:webHidden/>
+              </w:rPr>
+              <w:fldChar w:fldCharType="separate"/>
+            </w:r>
+            <w:r>
+              <w:rPr>
+                <w:noProof/>
+                <w:webHidden/>
+              </w:rPr>
+              <w:t>2</w:t>
+            </w:r>
+            <w:r>
+              <w:rPr>
+                <w:noProof/>
+                <w:webHidden/>
+              </w:rPr>
+              <w:fldChar w:fldCharType="end"/>
+            </w:r>
+          </w:hyperlink>
+        </w:p>
+        <w:p>
+          <w:pPr>
+            <w:pStyle w:val="TM2"/>
+            <w:tabs>
+              <w:tab w:val="right" w:leader="dot" w:pos="8296"/>
+            </w:tabs>
+            <w:rPr>
+              <w:rFonts w:eastAsiaTheme="minorEastAsia"/>
+              <w:noProof/>
+              <w:color w:val="auto"/>
+              <w:lang w:val="fr-CH" w:eastAsia="fr-CH"/>
+            </w:rPr>
+          </w:pPr>
+          <w:hyperlink w:anchor="_Toc516578750" w:history="1">
+            <w:r>
+              <w:rPr>
+                <w:rStyle w:val="Lienhypertexte"/>
+                <w:noProof/>
+              </w:rPr>
+              <w:t>Type de requêtes</w:t>
+            </w:r>
+            <w:r>
+              <w:rPr>
+                <w:noProof/>
+                <w:webHidden/>
+              </w:rPr>
+              <w:tab/>
+            </w:r>
+            <w:r>
+              <w:rPr>
+                <w:noProof/>
+                <w:webHidden/>
+              </w:rPr>
+              <w:fldChar w:fldCharType="begin"/>
+            </w:r>
+            <w:r>
+              <w:rPr>
+                <w:noProof/>
+                <w:webHidden/>
+              </w:rPr>
+              <w:instrText xml:space="preserve"> PAGEREF _Toc516578750 \h </w:instrText>
+            </w:r>
+            <w:r>
+              <w:rPr>
+                <w:noProof/>
+                <w:webHidden/>
+              </w:rPr>
+            </w:r>
+            <w:r>
+              <w:rPr>
+                <w:noProof/>
+                <w:webHidden/>
+              </w:rPr>
+              <w:fldChar w:fldCharType="separate"/>
+            </w:r>
+            <w:r>
+              <w:rPr>
+                <w:noProof/>
+                <w:webHidden/>
+              </w:rPr>
+              <w:t>2</w:t>
+            </w:r>
+            <w:r>
+              <w:rPr>
+                <w:noProof/>
+                <w:webHidden/>
+              </w:rPr>
+              <w:fldChar w:fldCharType="end"/>
+            </w:r>
+          </w:hyperlink>
+        </w:p>
+        <w:p>
+          <w:pPr>
+            <w:pStyle w:val="TM2"/>
+            <w:tabs>
+              <w:tab w:val="right" w:leader="dot" w:pos="8296"/>
+            </w:tabs>
+            <w:rPr>
+              <w:rFonts w:eastAsiaTheme="minorEastAsia"/>
+              <w:noProof/>
+              <w:color w:val="auto"/>
+              <w:lang w:val="fr-CH" w:eastAsia="fr-CH"/>
+            </w:rPr>
+          </w:pPr>
+          <w:hyperlink w:anchor="_Toc516578751" w:history="1">
+            <w:r>
+              <w:rPr>
+                <w:rStyle w:val="Lienhypertexte"/>
+                <w:noProof/>
+              </w:rPr>
+              <w:t>Evenement aléatoire</w:t>
+            </w:r>
+            <w:r>
+              <w:rPr>
+                <w:noProof/>
+                <w:webHidden/>
+              </w:rPr>
+              <w:tab/>
+            </w:r>
+            <w:r>
+              <w:rPr>
+                <w:noProof/>
+                <w:webHidden/>
+              </w:rPr>
+              <w:fldChar w:fldCharType="begin"/>
+            </w:r>
+            <w:r>
+              <w:rPr>
+                <w:noProof/>
+                <w:webHidden/>
+              </w:rPr>
+              <w:instrText xml:space="preserve"> PAGEREF _Toc516578751 \h </w:instrText>
+            </w:r>
+            <w:r>
+              <w:rPr>
+                <w:noProof/>
+                <w:webHidden/>
+              </w:rPr>
+            </w:r>
+            <w:r>
+              <w:rPr>
+                <w:noProof/>
+                <w:webHidden/>
+              </w:rPr>
+              <w:fldChar w:fldCharType="separate"/>
+            </w:r>
+            <w:r>
+              <w:rPr>
+                <w:noProof/>
+                <w:webHidden/>
+              </w:rPr>
+              <w:t>2</w:t>
+            </w:r>
+            <w:r>
+              <w:rPr>
+                <w:noProof/>
+                <w:webHidden/>
+              </w:rPr>
+              <w:fldChar w:fldCharType="end"/>
+            </w:r>
+          </w:hyperlink>
+        </w:p>
+        <w:p>
+          <w:pPr>
+            <w:pStyle w:val="TM2"/>
+            <w:tabs>
+              <w:tab w:val="right" w:leader="dot" w:pos="8296"/>
+            </w:tabs>
+            <w:rPr>
+              <w:rFonts w:eastAsiaTheme="minorEastAsia"/>
+              <w:noProof/>
+              <w:color w:val="auto"/>
+              <w:lang w:val="fr-CH" w:eastAsia="fr-CH"/>
+            </w:rPr>
+          </w:pPr>
+          <w:hyperlink w:anchor="_Toc516578752" w:history="1">
+            <w:r>
+              <w:rPr>
+                <w:rStyle w:val="Lienhypertexte"/>
+                <w:noProof/>
+              </w:rPr>
+              <w:t>Bonus Achetable</w:t>
+            </w:r>
+            <w:r>
+              <w:rPr>
+                <w:noProof/>
+                <w:webHidden/>
+              </w:rPr>
+              <w:tab/>
+            </w:r>
+            <w:r>
+              <w:rPr>
+                <w:noProof/>
+                <w:webHidden/>
+              </w:rPr>
+              <w:fldChar w:fldCharType="begin"/>
+            </w:r>
+            <w:r>
+              <w:rPr>
+                <w:noProof/>
+                <w:webHidden/>
+              </w:rPr>
+              <w:instrText xml:space="preserve"> PAGEREF _Toc516578752 \h </w:instrText>
+            </w:r>
+            <w:r>
+              <w:rPr>
+                <w:noProof/>
+                <w:webHidden/>
+              </w:rPr>
+            </w:r>
+            <w:r>
+              <w:rPr>
+                <w:noProof/>
+                <w:webHidden/>
+              </w:rPr>
+              <w:fldChar w:fldCharType="separate"/>
+            </w:r>
+            <w:r>
+              <w:rPr>
+                <w:noProof/>
+                <w:webHidden/>
+              </w:rPr>
+              <w:t>3</w:t>
             </w:r>
             <w:r>
               <w:rPr>
@@ -530,7 +819,7 @@
               <w:lang w:val="fr-CH" w:eastAsia="fr-CH"/>
             </w:rPr>
           </w:pPr>
-          <w:hyperlink w:anchor="_Toc514855305" w:history="1">
+          <w:hyperlink w:anchor="_Toc516578753" w:history="1">
             <w:r>
               <w:rPr>
                 <w:rStyle w:val="Lienhypertexte"/>
@@ -557,7 +846,7 @@
                 <w:noProof/>
                 <w:webHidden/>
               </w:rPr>
-              <w:instrText xml:space="preserve"> PAGEREF _Toc514855305 \h </w:instrText>
+              <w:instrText xml:space="preserve"> PAGEREF _Toc516578753 \h </w:instrText>
             </w:r>
             <w:r>
               <w:rPr>
@@ -577,7 +866,7 @@
                 <w:noProof/>
                 <w:webHidden/>
               </w:rPr>
-              <w:t>2</w:t>
+              <w:t>3</w:t>
             </w:r>
             <w:r>
               <w:rPr>
@@ -601,7 +890,7 @@
               <w:lang w:val="fr-CH" w:eastAsia="fr-CH"/>
             </w:rPr>
           </w:pPr>
-          <w:hyperlink w:anchor="_Toc514855306" w:history="1">
+          <w:hyperlink w:anchor="_Toc516578754" w:history="1">
             <w:r>
               <w:rPr>
                 <w:rStyle w:val="Lienhypertexte"/>
@@ -628,7 +917,7 @@
                 <w:noProof/>
                 <w:webHidden/>
               </w:rPr>
-              <w:instrText xml:space="preserve"> PAGEREF _Toc514855306 \h </w:instrText>
+              <w:instrText xml:space="preserve"> PAGEREF _Toc516578754 \h </w:instrText>
             </w:r>
             <w:r>
               <w:rPr>
@@ -648,7 +937,7 @@
                 <w:noProof/>
                 <w:webHidden/>
               </w:rPr>
-              <w:t>2</w:t>
+              <w:t>3</w:t>
             </w:r>
             <w:r>
               <w:rPr>
@@ -672,7 +961,7 @@
               <w:lang w:val="fr-CH" w:eastAsia="fr-CH"/>
             </w:rPr>
           </w:pPr>
-          <w:hyperlink w:anchor="_Toc514855307" w:history="1">
+          <w:hyperlink w:anchor="_Toc516578755" w:history="1">
             <w:r>
               <w:rPr>
                 <w:rStyle w:val="Lienhypertexte"/>
@@ -699,7 +988,7 @@
                 <w:noProof/>
                 <w:webHidden/>
               </w:rPr>
-              <w:instrText xml:space="preserve"> PAGEREF _Toc514855307 \h </w:instrText>
+              <w:instrText xml:space="preserve"> PAGEREF _Toc516578755 \h </w:instrText>
             </w:r>
             <w:r>
               <w:rPr>
@@ -719,7 +1008,7 @@
                 <w:noProof/>
                 <w:webHidden/>
               </w:rPr>
-              <w:t>2</w:t>
+              <w:t>3</w:t>
             </w:r>
             <w:r>
               <w:rPr>
@@ -743,7 +1032,7 @@
               <w:lang w:val="fr-CH" w:eastAsia="fr-CH"/>
             </w:rPr>
           </w:pPr>
-          <w:hyperlink w:anchor="_Toc514855308" w:history="1">
+          <w:hyperlink w:anchor="_Toc516578756" w:history="1">
             <w:r>
               <w:rPr>
                 <w:rStyle w:val="Lienhypertexte"/>
@@ -770,7 +1059,7 @@
                 <w:noProof/>
                 <w:webHidden/>
               </w:rPr>
-              <w:instrText xml:space="preserve"> PAGEREF _Toc514855308 \h </w:instrText>
+              <w:instrText xml:space="preserve"> PAGEREF _Toc516578756 \h </w:instrText>
             </w:r>
             <w:r>
               <w:rPr>
@@ -790,7 +1079,7 @@
                 <w:noProof/>
                 <w:webHidden/>
               </w:rPr>
-              <w:t>2</w:t>
+              <w:t>3</w:t>
             </w:r>
             <w:r>
               <w:rPr>
@@ -814,7 +1103,7 @@
               <w:lang w:val="fr-CH" w:eastAsia="fr-CH"/>
             </w:rPr>
           </w:pPr>
-          <w:hyperlink w:anchor="_Toc514855309" w:history="1">
+          <w:hyperlink w:anchor="_Toc516578757" w:history="1">
             <w:r>
               <w:rPr>
                 <w:rStyle w:val="Lienhypertexte"/>
@@ -841,7 +1130,7 @@
                 <w:noProof/>
                 <w:webHidden/>
               </w:rPr>
-              <w:instrText xml:space="preserve"> PAGEREF _Toc514855309 \h </w:instrText>
+              <w:instrText xml:space="preserve"> PAGEREF _Toc516578757 \h </w:instrText>
             </w:r>
             <w:r>
               <w:rPr>
@@ -861,7 +1150,7 @@
                 <w:noProof/>
                 <w:webHidden/>
               </w:rPr>
-              <w:t>2</w:t>
+              <w:t>3</w:t>
             </w:r>
             <w:r>
               <w:rPr>
@@ -885,7 +1174,7 @@
               <w:lang w:val="fr-CH" w:eastAsia="fr-CH"/>
             </w:rPr>
           </w:pPr>
-          <w:hyperlink w:anchor="_Toc514855310" w:history="1">
+          <w:hyperlink w:anchor="_Toc516578758" w:history="1">
             <w:r>
               <w:rPr>
                 <w:rStyle w:val="Lienhypertexte"/>
@@ -912,7 +1201,7 @@
                 <w:noProof/>
                 <w:webHidden/>
               </w:rPr>
-              <w:instrText xml:space="preserve"> PAGEREF _Toc514855310 \h </w:instrText>
+              <w:instrText xml:space="preserve"> PAGEREF _Toc516578758 \h </w:instrText>
             </w:r>
             <w:r>
               <w:rPr>
@@ -932,7 +1221,7 @@
                 <w:noProof/>
                 <w:webHidden/>
               </w:rPr>
-              <w:t>2</w:t>
+              <w:t>3</w:t>
             </w:r>
             <w:r>
               <w:rPr>
@@ -958,7 +1247,7 @@
       <w:pPr>
         <w:pStyle w:val="Titre1"/>
       </w:pPr>
-      <w:bookmarkStart w:id="1" w:name="_Toc514855301"/>
+      <w:bookmarkStart w:id="1" w:name="_Toc516578745"/>
       <w:r>
         <w:t>Introduction</w:t>
       </w:r>
@@ -1014,15 +1303,10 @@
       </w:r>
     </w:p>
     <w:p>
-      <w:r>
-        <w:br w:type="page"/>
-      </w:r>
-    </w:p>
-    <w:p>
       <w:pPr>
         <w:pStyle w:val="Titre1"/>
       </w:pPr>
-      <w:bookmarkStart w:id="2" w:name="_Toc514855302"/>
+      <w:bookmarkStart w:id="2" w:name="_Toc516578746"/>
       <w:r>
         <w:lastRenderedPageBreak/>
         <w:t>Game design</w:t>
@@ -1033,7 +1317,7 @@
       <w:pPr>
         <w:pStyle w:val="Titre2"/>
       </w:pPr>
-      <w:bookmarkStart w:id="3" w:name="_Toc514855303"/>
+      <w:bookmarkStart w:id="3" w:name="_Toc516578747"/>
       <w:r>
         <w:t>But du jeu</w:t>
       </w:r>
@@ -1048,7 +1332,7 @@
       <w:pPr>
         <w:pStyle w:val="Titre2"/>
       </w:pPr>
-      <w:bookmarkStart w:id="4" w:name="_Toc514855304"/>
+      <w:bookmarkStart w:id="4" w:name="_Toc516578748"/>
       <w:r>
         <w:t>Participation du joueur</w:t>
       </w:r>
@@ -1059,7 +1343,13 @@
         <w:t xml:space="preserve">Le joueur a accès à différent boutons servant à recruter un gobelin, </w:t>
       </w:r>
       <w:r>
-        <w:t xml:space="preserve">virer un gobelin, promouvoir un gobelin et rétrograder un gobelin, et un bouton pot-de-vin pour réduire le stress des gobelins. </w:t>
+        <w:t xml:space="preserve">virer un gobelin, promouvoir un gobelin et rétrograder un gobelin, et un </w:t>
+      </w:r>
+      <w:r>
+        <w:t>certain de nombre de bonus pour l’aider dans sa tâche.</w:t>
+      </w:r>
+      <w:r>
+        <w:t xml:space="preserve"> </w:t>
       </w:r>
     </w:p>
     <w:p>
@@ -1067,27 +1357,57 @@
         <w:t>Une</w:t>
       </w:r>
       <w:r>
-        <w:t xml:space="preserve"> liste des requêtes affichant les requêtes avec une avance de 15 secondes </w:t>
-      </w:r>
-    </w:p>
-    <w:p>
-      <w:r>
-        <w:t xml:space="preserve">Stress gobelin, un gobelin gagne du stress s’il traite ou passe </w:t>
-      </w:r>
-      <w:r>
-        <w:t>une</w:t>
-      </w:r>
-      <w:r>
-        <w:t xml:space="preserve"> demande qu’il peut traiter et en perd 3 fois moins s’il ne doit pas la traiter.</w:t>
-      </w:r>
-    </w:p>
+        <w:t xml:space="preserve"> liste des requêtes affichant le</w:t>
+      </w:r>
+      <w:r>
+        <w:t>s requêtes avec une avance de x</w:t>
+      </w:r>
+      <w:r>
+        <w:t xml:space="preserve"> secondes </w:t>
+      </w:r>
+      <w:r>
+        <w:t>est placée sur la droite de la fenêtre de jeu et permet au joueur de se préparer pour les requêtes devant être traiter dans un cours laps de temps. En plus des requêtes affichées des événements aléatoires peuvent survenir à tout moment et causer des dégâts au capital de la banque.</w:t>
+      </w:r>
+    </w:p>
+    <w:p>
+      <w:r>
+        <w:t>Une des composantes importante du jeu est que les gobelins gagnent du stress en travaillant, ou si une demande n’est pas traitée (ils n’aiment pas être en sous-effectif).</w:t>
+      </w:r>
+      <w:r>
+        <w:br/>
+        <w:t>Ce stress peut causer des grèves et entrainer à plus long terme le GAME OVER de la partie. Pour gérer ce stress le joueur à plusieurs solutions, augmenter un gobelin quand son stress devient gênant (le faire passer au grade supérieur), ce qui réduit son stress de moitié.  Des bonus réduisant le stress ou la production de stress des gobelins.</w:t>
+      </w:r>
+    </w:p>
+    <w:p>
+      <w:r>
+        <w:t>Si un gobelin est inutile, il est toujours possible de le supprimer pour économiser de l’argent. Mais si cette action est faite sur un gobelin en grève les autres gobelins du type en question gagneront du stress.</w:t>
+      </w:r>
+    </w:p>
+    <w:p>
+      <w:r>
+        <w:t>Dégrader un gobelin augmentera son stress, mais fera économiser de l’argent au joueur et permettra de gérer plus de requête de certaines sortes.</w:t>
+      </w:r>
+    </w:p>
+    <w:p>
+      <w:r>
+        <w:t>Le recrutement d’un gobelin prend un certain temps et cout le prix d’un salaire du type de gobelin demandé.</w:t>
+      </w:r>
+    </w:p>
+    <w:p>
+      <w:r>
+        <w:br w:type="page"/>
+      </w:r>
+    </w:p>
+    <w:p/>
     <w:p>
       <w:pPr>
         <w:pStyle w:val="Titre2"/>
       </w:pPr>
+      <w:bookmarkStart w:id="5" w:name="_Toc516578749"/>
       <w:r>
         <w:t>Type de gobelins</w:t>
       </w:r>
+      <w:bookmarkEnd w:id="5"/>
     </w:p>
     <w:p>
       <w:pPr>
@@ -1098,7 +1418,45 @@
         </w:numPr>
       </w:pPr>
       <w:r>
+        <w:rPr>
+          <w:noProof/>
+        </w:rPr>
+        <w:pict>
+          <v:shapetype id="_x0000_t75" coordsize="21600,21600" o:spt="75" o:preferrelative="t" path="m@4@5l@4@11@9@11@9@5xe" filled="f" stroked="f">
+            <v:stroke joinstyle="miter"/>
+            <v:formulas>
+              <v:f eqn="if lineDrawn pixelLineWidth 0"/>
+              <v:f eqn="sum @0 1 0"/>
+              <v:f eqn="sum 0 0 @1"/>
+              <v:f eqn="prod @2 1 2"/>
+              <v:f eqn="prod @3 21600 pixelWidth"/>
+              <v:f eqn="prod @3 21600 pixelHeight"/>
+              <v:f eqn="sum @0 0 1"/>
+              <v:f eqn="prod @6 1 2"/>
+              <v:f eqn="prod @7 21600 pixelWidth"/>
+              <v:f eqn="sum @8 21600 0"/>
+              <v:f eqn="prod @7 21600 pixelHeight"/>
+              <v:f eqn="sum @10 21600 0"/>
+            </v:formulas>
+            <v:path o:extrusionok="f" gradientshapeok="t" o:connecttype="rect"/>
+            <o:lock v:ext="edit" aspectratio="t"/>
+          </v:shapetype>
+          <v:shape id="_x0000_s1026" type="#_x0000_t75" style="position:absolute;left:0;text-align:left;margin-left:0;margin-top:26.35pt;width:39.75pt;height:44.25pt;z-index:251659264;mso-position-horizontal-relative:text;mso-position-vertical-relative:text;mso-width-relative:page;mso-height-relative:page">
+            <v:imagedata r:id="rId9" o:title="Receptioniste"/>
+            <w10:wrap type="square"/>
+          </v:shape>
+        </w:pict>
+      </w:r>
+      <w:r>
         <w:t>Réceptionniste</w:t>
+      </w:r>
+    </w:p>
+    <w:p>
+      <w:r>
+        <w:t>Le réceptionniste est le premier gobelin, il s’occupe de toute les demandes, les transférants au gobelin suivant. Si tous les Réceptionnistes sont occupé pendant un certain temps, la partie est terminée, de même s’ils sont tous en grève.</w:t>
+      </w:r>
+      <w:r>
+        <w:t xml:space="preserve"> Ces gobelins sont les moins payé de tous.</w:t>
       </w:r>
     </w:p>
     <w:p>
@@ -1116,6 +1474,35 @@
       <w:proofErr w:type="spellEnd"/>
     </w:p>
     <w:p>
+      <w:r>
+        <w:rPr>
+          <w:noProof/>
+        </w:rPr>
+        <w:pict>
+          <v:shape id="_x0000_s1027" type="#_x0000_t75" style="position:absolute;margin-left:0;margin-top:.3pt;width:36pt;height:40.5pt;z-index:251661312;mso-position-horizontal:absolute;mso-position-horizontal-relative:text;mso-position-vertical:absolute;mso-position-vertical-relative:text;mso-width-relative:page;mso-height-relative:page">
+            <v:imagedata r:id="rId10" o:title="Coffrier"/>
+            <w10:wrap type="square"/>
+          </v:shape>
+        </w:pict>
+      </w:r>
+      <w:r>
+        <w:t xml:space="preserve">Le </w:t>
+      </w:r>
+      <w:proofErr w:type="spellStart"/>
+      <w:r>
+        <w:t>coffrier</w:t>
+      </w:r>
+      <w:proofErr w:type="spellEnd"/>
+      <w:r>
+        <w:t xml:space="preserve"> est responsable d’aller chercher l’argent dans les coffres, il  s’occupe des demandes Dépôt, Retrait, Emprunt, Remboursement.</w:t>
+      </w:r>
+    </w:p>
+    <w:p>
+      <w:r>
+        <w:t xml:space="preserve">Un peu plus payé que les réceptionnistes, ces gobelins ne sont pas très payé. </w:t>
+      </w:r>
+    </w:p>
+    <w:p>
       <w:pPr>
         <w:pStyle w:val="Paragraphedeliste"/>
         <w:numPr>
@@ -1124,7 +1511,37 @@
         </w:numPr>
       </w:pPr>
       <w:r>
-        <w:t xml:space="preserve">Comptable / Trésorier </w:t>
+        <w:rPr>
+          <w:noProof/>
+        </w:rPr>
+        <w:pict>
+          <v:shape id="_x0000_s1028" type="#_x0000_t75" style="position:absolute;left:0;text-align:left;margin-left:0;margin-top:17.1pt;width:44.25pt;height:49.55pt;z-index:251663360;mso-position-horizontal-relative:text;mso-position-vertical-relative:text;mso-width-relative:page;mso-height-relative:page">
+            <v:imagedata r:id="rId11" o:title="Comptable"/>
+            <w10:wrap type="square"/>
+          </v:shape>
+        </w:pict>
+      </w:r>
+      <w:r>
+        <w:t>Comptable / Trésorier</w:t>
+      </w:r>
+    </w:p>
+    <w:p>
+      <w:r>
+        <w:t xml:space="preserve">Le comptable Trésorier est responsable des comptes, </w:t>
+      </w:r>
+      <w:r>
+        <w:t xml:space="preserve"> </w:t>
+      </w:r>
+      <w:r>
+        <w:t xml:space="preserve">il s’occupe de toute les demandes ayant attrait à l’argent, ce qui en fait un des gobelins les plus important. Ces gobelins sont plus payer que les </w:t>
+      </w:r>
+      <w:proofErr w:type="spellStart"/>
+      <w:r>
+        <w:t>coffriers</w:t>
+      </w:r>
+      <w:proofErr w:type="spellEnd"/>
+      <w:r>
+        <w:t>, ce sont les premiers gobelins chers du jeu.</w:t>
       </w:r>
     </w:p>
     <w:p>
@@ -1142,6 +1559,33 @@
       <w:proofErr w:type="spellEnd"/>
     </w:p>
     <w:p>
+      <w:r>
+        <w:rPr>
+          <w:noProof/>
+        </w:rPr>
+        <w:pict>
+          <v:shape id="_x0000_s1029" type="#_x0000_t75" style="position:absolute;margin-left:0;margin-top:-.3pt;width:47.25pt;height:52.5pt;z-index:251665408;mso-position-horizontal:absolute;mso-position-horizontal-relative:text;mso-position-vertical:absolute;mso-position-vertical-relative:text;mso-width-relative:page;mso-height-relative:page">
+            <v:imagedata r:id="rId12" o:title="Tamponeur"/>
+            <w10:wrap type="square"/>
+          </v:shape>
+        </w:pict>
+      </w:r>
+      <w:r>
+        <w:t xml:space="preserve">Le </w:t>
+      </w:r>
+      <w:proofErr w:type="spellStart"/>
+      <w:r>
+        <w:t>Tamponeur</w:t>
+      </w:r>
+      <w:proofErr w:type="spellEnd"/>
+      <w:r>
+        <w:t xml:space="preserve"> est responsable d’accorder les prises d’argent dans le coffre, ce qui fait de lui l’un des gobelins les plus inactifs du lot de gobelins. Mais ce n’est pas pour autant qu’il n’est pas le deuxième gobelin l</w:t>
+      </w:r>
+      <w:r>
+        <w:t xml:space="preserve">e mieux payé de l’entreprise.  </w:t>
+      </w:r>
+    </w:p>
+    <w:p>
       <w:pPr>
         <w:pStyle w:val="Paragraphedeliste"/>
         <w:numPr>
@@ -1154,12 +1598,30 @@
       </w:r>
     </w:p>
     <w:p>
+      <w:r>
+        <w:rPr>
+          <w:noProof/>
+        </w:rPr>
+        <w:pict>
+          <v:shape id="_x0000_s1030" type="#_x0000_t75" style="position:absolute;margin-left:0;margin-top:0;width:48.75pt;height:54pt;z-index:251667456;mso-position-horizontal:absolute;mso-position-horizontal-relative:text;mso-position-vertical:absolute;mso-position-vertical-relative:text;mso-width-relative:page;mso-height-relative:page">
+            <v:imagedata r:id="rId13" o:title="Chef"/>
+            <w10:wrap type="square"/>
+          </v:shape>
+        </w:pict>
+      </w:r>
+      <w:r>
+        <w:t xml:space="preserve">Chez les gobelins le chef a gagné le droit de ne faire presque rien et de gagner plus que tout le monde. C’est pour ça qu’il ne gère que les lettres de mécontentement et la validation d’ouverture de compte. Mais il s’agit du gobelin le plus cher de tous. </w:t>
+      </w:r>
+    </w:p>
+    <w:p>
       <w:pPr>
         <w:pStyle w:val="Titre2"/>
       </w:pPr>
+      <w:bookmarkStart w:id="6" w:name="_Toc516578750"/>
       <w:r>
         <w:t>Type de requêtes</w:t>
       </w:r>
+      <w:bookmarkEnd w:id="6"/>
     </w:p>
     <w:p>
       <w:pPr>
@@ -1174,6 +1636,33 @@
       </w:r>
     </w:p>
     <w:p>
+      <w:r>
+        <w:rPr>
+          <w:noProof/>
+        </w:rPr>
+        <w:pict>
+          <v:shape id="_x0000_s1031" type="#_x0000_t75" style="position:absolute;margin-left:0;margin-top:0;width:42pt;height:30.75pt;z-index:251669504;mso-position-horizontal:absolute;mso-position-horizontal-relative:text;mso-position-vertical:top;mso-position-vertical-relative:text;mso-width-relative:page;mso-height-relative:page">
+            <v:imagedata r:id="rId14" o:title="Ouverture de compte"/>
+            <w10:wrap type="square"/>
+          </v:shape>
+        </w:pict>
+      </w:r>
+      <w:r>
+        <w:t xml:space="preserve">Ouvrir un compte est une tache demandant la participation de </w:t>
+      </w:r>
+      <w:r>
+        <w:t>plusieurs gobelins (</w:t>
+      </w:r>
+      <w:proofErr w:type="spellStart"/>
+      <w:r>
+        <w:t>Receptionniste</w:t>
+      </w:r>
+      <w:proofErr w:type="spellEnd"/>
+      <w:r>
+        <w:t>/Comptable/Chef), mais ne rapporte pas d’argent.</w:t>
+      </w:r>
+    </w:p>
+    <w:p>
       <w:pPr>
         <w:pStyle w:val="Paragraphedeliste"/>
         <w:numPr>
@@ -1189,6 +1678,30 @@
       </w:r>
     </w:p>
     <w:p>
+      <w:r>
+        <w:rPr>
+          <w:noProof/>
+        </w:rPr>
+        <w:pict>
+          <v:shape id="_x0000_s1032" type="#_x0000_t75" style="position:absolute;margin-left:0;margin-top:.3pt;width:45pt;height:33pt;z-index:251671552;mso-position-horizontal:absolute;mso-position-horizontal-relative:text;mso-position-vertical:absolute;mso-position-vertical-relative:text;mso-width-relative:page;mso-height-relative:page">
+            <v:imagedata r:id="rId15" o:title="Depot"/>
+            <w10:wrap type="square"/>
+          </v:shape>
+        </w:pict>
+      </w:r>
+      <w:r>
+        <w:t xml:space="preserve">Le dépôt est la principale source de revenus de la banque, il est traité par plusieurs gobelin (réceptionniste, </w:t>
+      </w:r>
+      <w:proofErr w:type="spellStart"/>
+      <w:r>
+        <w:t>coffrier</w:t>
+      </w:r>
+      <w:proofErr w:type="spellEnd"/>
+      <w:r>
+        <w:t>, comptable), il rapporte une valeur élevée en argent.</w:t>
+      </w:r>
+    </w:p>
+    <w:p>
       <w:pPr>
         <w:pStyle w:val="Paragraphedeliste"/>
         <w:numPr>
@@ -1197,10 +1710,43 @@
         </w:numPr>
       </w:pPr>
       <w:r>
+        <w:lastRenderedPageBreak/>
         <w:t>Retrait</w:t>
       </w:r>
       <w:r>
         <w:t xml:space="preserve"> </w:t>
+      </w:r>
+    </w:p>
+    <w:p>
+      <w:r>
+        <w:rPr>
+          <w:noProof/>
+        </w:rPr>
+        <w:pict>
+          <v:shape id="_x0000_s1033" type="#_x0000_t75" style="position:absolute;margin-left:0;margin-top:.15pt;width:48pt;height:34.5pt;z-index:251673600;mso-position-horizontal:absolute;mso-position-horizontal-relative:text;mso-position-vertical:absolute;mso-position-vertical-relative:text;mso-width-relative:page;mso-height-relative:page">
+            <v:imagedata r:id="rId16" o:title="retrait"/>
+            <w10:wrap type="square"/>
+          </v:shape>
+        </w:pict>
+      </w:r>
+      <w:r>
+        <w:t xml:space="preserve">Un retrait est l’une des façons de perdre de l’argent, il est traité par plusieurs gobelin (réceptionniste, </w:t>
+      </w:r>
+      <w:proofErr w:type="spellStart"/>
+      <w:r>
+        <w:t>coffrier</w:t>
+      </w:r>
+      <w:proofErr w:type="spellEnd"/>
+      <w:r>
+        <w:t xml:space="preserve">, comptable, </w:t>
+      </w:r>
+      <w:proofErr w:type="spellStart"/>
+      <w:r>
+        <w:t>tamponeur</w:t>
+      </w:r>
+      <w:proofErr w:type="spellEnd"/>
+      <w:r>
+        <w:t>). Sa valeur est plus petite que la valeur minimale d’un dépôt.</w:t>
       </w:r>
     </w:p>
     <w:p>
@@ -1219,6 +1765,22 @@
       </w:r>
     </w:p>
     <w:p>
+      <w:r>
+        <w:rPr>
+          <w:noProof/>
+        </w:rPr>
+        <w:pict>
+          <v:shape id="_x0000_s1034" type="#_x0000_t75" style="position:absolute;margin-left:0;margin-top:1.75pt;width:47.05pt;height:34.25pt;z-index:251675648;mso-position-horizontal:absolute;mso-position-horizontal-relative:text;mso-position-vertical:absolute;mso-position-vertical-relative:text;mso-width-relative:page;mso-height-relative:page">
+            <v:imagedata r:id="rId17" o:title="certificat"/>
+            <w10:wrap type="square"/>
+          </v:shape>
+        </w:pict>
+      </w:r>
+      <w:r>
+        <w:t>Le certificat de fortune est une formalité donnant peu d’argent. Il est traité par deux gobelins (réceptionniste, comptable) et rapport un peu d’agent.</w:t>
+      </w:r>
+    </w:p>
+    <w:p>
       <w:pPr>
         <w:pStyle w:val="Paragraphedeliste"/>
         <w:numPr>
@@ -1234,6 +1796,22 @@
       </w:r>
     </w:p>
     <w:p>
+      <w:r>
+        <w:rPr>
+          <w:noProof/>
+        </w:rPr>
+        <w:pict>
+          <v:shape id="_x0000_s1035" type="#_x0000_t75" style="position:absolute;margin-left:0;margin-top:.35pt;width:47.25pt;height:34.5pt;z-index:251677696;mso-position-horizontal:absolute;mso-position-horizontal-relative:text;mso-position-vertical:absolute;mso-position-vertical-relative:text;mso-width-relative:page;mso-height-relative:page">
+            <v:imagedata r:id="rId18" o:title="Salair"/>
+            <w10:wrap type="square"/>
+          </v:shape>
+        </w:pict>
+      </w:r>
+      <w:r>
+        <w:t>Le payement de salaire passe par tous les gobelins et le verse leur salaire, c’est la plus grosse perte d’argent possible dans le jeu</w:t>
+      </w:r>
+    </w:p>
+    <w:p>
       <w:pPr>
         <w:pStyle w:val="Paragraphedeliste"/>
         <w:numPr>
@@ -1249,6 +1827,22 @@
       </w:r>
     </w:p>
     <w:p>
+      <w:r>
+        <w:rPr>
+          <w:noProof/>
+        </w:rPr>
+        <w:pict>
+          <v:shape id="_x0000_s1036" type="#_x0000_t75" style="position:absolute;margin-left:0;margin-top:0;width:46.5pt;height:33pt;z-index:251679744;mso-position-horizontal:absolute;mso-position-horizontal-relative:text;mso-position-vertical:top;mso-position-vertical-relative:text;mso-width-relative:page;mso-height-relative:page">
+            <v:imagedata r:id="rId19" o:title="Miroire"/>
+            <w10:wrap type="square"/>
+          </v:shape>
+        </w:pict>
+      </w:r>
+      <w:r>
+        <w:t>Tache exclusivement réservée au réceptionniste, cela ne fait que leur prendre du temps. Ne rapporte rien et ne coute rien.</w:t>
+      </w:r>
+    </w:p>
+    <w:p>
       <w:pPr>
         <w:pStyle w:val="Paragraphedeliste"/>
         <w:numPr>
@@ -1267,6 +1861,22 @@
       </w:r>
     </w:p>
     <w:p>
+      <w:r>
+        <w:rPr>
+          <w:noProof/>
+        </w:rPr>
+        <w:pict>
+          <v:shape id="_x0000_s1037" type="#_x0000_t75" style="position:absolute;margin-left:0;margin-top:.3pt;width:47.25pt;height:35.25pt;z-index:251681792;mso-position-horizontal:absolute;mso-position-horizontal-relative:text;mso-position-vertical:absolute;mso-position-vertical-relative:text;mso-width-relative:page;mso-height-relative:page">
+            <v:imagedata r:id="rId20" o:title="Beuglante"/>
+            <w10:wrap type="square"/>
+          </v:shape>
+        </w:pict>
+      </w:r>
+      <w:r>
+        <w:t>Les beuglantes sont réservées au chef, il est le seul à en subir les conséquences. Ces conséquences sont une prise de stress</w:t>
+      </w:r>
+    </w:p>
+    <w:p>
       <w:pPr>
         <w:pStyle w:val="Paragraphedeliste"/>
         <w:numPr>
@@ -1278,7 +1888,23 @@
         <w:t>Emprunt</w:t>
       </w:r>
       <w:r>
-        <w:t xml:space="preserve"> (hors condition défaite)</w:t>
+        <w:t xml:space="preserve"> </w:t>
+      </w:r>
+    </w:p>
+    <w:p>
+      <w:r>
+        <w:rPr>
+          <w:noProof/>
+        </w:rPr>
+        <w:pict>
+          <v:shape id="_x0000_s1038" type="#_x0000_t75" style="position:absolute;margin-left:0;margin-top:0;width:44.25pt;height:32.25pt;z-index:251683840;mso-position-horizontal:absolute;mso-position-horizontal-relative:text;mso-position-vertical:bottom;mso-position-vertical-relative:text;mso-width-relative:page;mso-height-relative:page">
+            <v:imagedata r:id="rId21" o:title="Emprunt"/>
+            <w10:wrap type="square"/>
+          </v:shape>
+        </w:pict>
+      </w:r>
+      <w:r>
+        <w:t>Les emprunts sont des retraits spéciaux, en effet, ils fonctionnent comme les retrait pour tous les points sauf qu’ils ne peuvent pas causer de défaite par manque d’argent. Un emprunt est refusé si l’argent n’est pas disponible.</w:t>
       </w:r>
     </w:p>
     <w:p>
@@ -1294,12 +1920,31 @@
       </w:r>
     </w:p>
     <w:p>
+      <w:r>
+        <w:rPr>
+          <w:noProof/>
+        </w:rPr>
+        <w:pict>
+          <v:shape id="_x0000_s1039" type="#_x0000_t75" style="position:absolute;margin-left:0;margin-top:0;width:51pt;height:36.75pt;z-index:251685888;mso-position-horizontal:absolute;mso-position-horizontal-relative:text;mso-position-vertical:absolute;mso-position-vertical-relative:text;mso-width-relative:page;mso-height-relative:page">
+            <v:imagedata r:id="rId22" o:title="Retour"/>
+            <w10:wrap type="square"/>
+          </v:shape>
+        </w:pict>
+      </w:r>
+      <w:r>
+        <w:t xml:space="preserve">Un remboursement fonctionne comme un dépôt, mais ne donne pas autant d’argent qu’un dépôt. </w:t>
+      </w:r>
+    </w:p>
+    <w:p/>
+    <w:p>
       <w:pPr>
         <w:pStyle w:val="Titre2"/>
       </w:pPr>
+      <w:bookmarkStart w:id="7" w:name="_Toc516578751"/>
       <w:r>
         <w:t>Evenement aléatoire</w:t>
       </w:r>
+      <w:bookmarkEnd w:id="7"/>
     </w:p>
     <w:p>
       <w:pPr>
@@ -1310,7 +1955,15 @@
         </w:numPr>
       </w:pPr>
       <w:r>
-        <w:t xml:space="preserve">Braquage </w:t>
+        <w:t>Braquage</w:t>
+      </w:r>
+    </w:p>
+    <w:p>
+      <w:r>
+        <w:t xml:space="preserve"> </w:t>
+      </w:r>
+      <w:r>
+        <w:t>Le braquage est un évènement aléatoire arrivant dans un intervalle de demande traitée, il se cache à la place d’une demande et fait perdre de l’argent et augmente le stress de tous les gobelins.</w:t>
       </w:r>
     </w:p>
     <w:p>
@@ -1322,7 +1975,12 @@
         </w:numPr>
       </w:pPr>
       <w:r>
-        <w:t>Crash boursier</w:t>
+        <w:t>Grève</w:t>
+      </w:r>
+    </w:p>
+    <w:p>
+      <w:r>
+        <w:t>La grève intervient quand le niveau de stress d’un gobelin est trop haut et qu’il n’en peut plus. Il ne fait alors plus rien à part prendre son salaire. Si l’on renvoie un gobelin en grève cela augmente le mécontentement des tous les autres gobelins de son type.</w:t>
       </w:r>
     </w:p>
     <w:p>
@@ -1334,20 +1992,35 @@
         </w:numPr>
       </w:pPr>
       <w:r>
-        <w:t>Grève</w:t>
-      </w:r>
+        <w:lastRenderedPageBreak/>
+        <w:t>Crash boursier</w:t>
+      </w:r>
+    </w:p>
+    <w:p>
+      <w:r>
+        <w:t>La bourse varie pendant le jeu, il peut qu’a certain moment la valeur de l’or tombe en chute libre, cela divise notre capitale par la perte de valeur.</w:t>
+      </w:r>
+    </w:p>
+    <w:p>
+      <w:pPr>
+        <w:pStyle w:val="Paragraphedeliste"/>
+      </w:pPr>
     </w:p>
     <w:p>
       <w:pPr>
         <w:pStyle w:val="Titre2"/>
       </w:pPr>
-      <w:r>
-        <w:lastRenderedPageBreak/>
-        <w:t>BOnus</w:t>
+      <w:bookmarkStart w:id="8" w:name="_Toc516578752"/>
+      <w:r>
+        <w:t>Bo</w:t>
+      </w:r>
+      <w:r>
+        <w:t>nus</w:t>
       </w:r>
       <w:r>
         <w:t xml:space="preserve"> Achetable</w:t>
       </w:r>
+      <w:bookmarkEnd w:id="8"/>
     </w:p>
     <w:p>
       <w:pPr>
@@ -1358,10 +2031,21 @@
         </w:numPr>
       </w:pPr>
       <w:r>
-        <w:t xml:space="preserve">Garde </w:t>
-      </w:r>
-      <w:r>
-        <w:t>(10/20/30/40/50/60/70/80/80/90/100% de chance d’annuler un braquage)</w:t>
+        <w:t>Garde</w:t>
+      </w:r>
+      <w:r>
+        <w:t>s</w:t>
+      </w:r>
+      <w:r>
+        <w:t xml:space="preserve"> </w:t>
+      </w:r>
+    </w:p>
+    <w:p>
+      <w:r>
+        <w:t xml:space="preserve">Les gardes sont un bonus achetable 8 fois donnant à chaque fois 10% de chance supplémentaire d’annuler un braquage. </w:t>
+      </w:r>
+      <w:r>
+        <w:t>La chance initiale est de 0% car la banque n’est pas gardée de base.</w:t>
       </w:r>
     </w:p>
     <w:p>
@@ -1380,6 +2064,11 @@
       </w:r>
     </w:p>
     <w:p>
+      <w:r>
+        <w:t>La cantine chinoise buffet à volonté permet au gobelin d’avoir de la vraie nourriture sur leur lieu de travail, et permet de réduire la génération de stress de tous les employés. Ce bonus est achetable 3 fois pour une réduction supplémentaire de 10% à chaque palier.</w:t>
+      </w:r>
+    </w:p>
+    <w:p>
       <w:pPr>
         <w:pStyle w:val="Paragraphedeliste"/>
         <w:numPr>
@@ -1400,6 +2089,11 @@
       </w:r>
     </w:p>
     <w:p>
+      <w:r>
+        <w:t>Il s’agit d’un bonus permettant une réduction de stress brute achetable infiniment, mais dont le prix augment à chaque achat.</w:t>
+      </w:r>
+    </w:p>
+    <w:p>
       <w:pPr>
         <w:pStyle w:val="Paragraphedeliste"/>
         <w:numPr>
@@ -1410,50 +2104,126 @@
       <w:r>
         <w:t>Pot de vin</w:t>
       </w:r>
-      <w:bookmarkStart w:id="5" w:name="_GoBack"/>
-      <w:bookmarkEnd w:id="5"/>
+    </w:p>
+    <w:p>
+      <w:r>
+        <w:t>Comme pour le bonus précédent, sauf qu’il s’agit d’un bonus seulement pour un type de gobelin, et non pour toute la banque.</w:t>
+      </w:r>
+    </w:p>
+    <w:p>
+      <w:r>
+        <w:br w:type="page"/>
+      </w:r>
     </w:p>
     <w:p>
       <w:pPr>
         <w:pStyle w:val="Titre1"/>
       </w:pPr>
-      <w:bookmarkStart w:id="6" w:name="_Toc514855305"/>
-      <w:r>
+      <w:bookmarkStart w:id="9" w:name="_Toc516578753"/>
+      <w:r>
+        <w:lastRenderedPageBreak/>
         <w:t>Implémentation</w:t>
       </w:r>
-      <w:bookmarkEnd w:id="6"/>
+      <w:bookmarkEnd w:id="9"/>
+    </w:p>
+    <w:p>
+      <w:pPr>
+        <w:pStyle w:val="Titre2"/>
+      </w:pPr>
+      <w:r>
+        <w:t xml:space="preserve">UML </w:t>
+      </w:r>
+    </w:p>
+    <w:p>
+      <w:bookmarkStart w:id="10" w:name="_GoBack"/>
+      <w:bookmarkEnd w:id="10"/>
+    </w:p>
+    <w:p>
+      <w:pPr>
+        <w:pStyle w:val="Titre2"/>
+      </w:pPr>
+      <w:r>
+        <w:t>Choix d’implementation</w:t>
+      </w:r>
+    </w:p>
+    <w:p>
+      <w:r>
+        <w:t xml:space="preserve">Nous avons décidé de faire le jeu avec l’outil dédié à la création de jeu vidéo </w:t>
+      </w:r>
+      <w:proofErr w:type="spellStart"/>
+      <w:r>
+        <w:t>Unity</w:t>
+      </w:r>
+      <w:proofErr w:type="spellEnd"/>
+      <w:r>
+        <w:t xml:space="preserve">. Le langage de programmation utilisé par </w:t>
+      </w:r>
+      <w:proofErr w:type="spellStart"/>
+      <w:r>
+        <w:t>Unity</w:t>
+      </w:r>
+      <w:proofErr w:type="spellEnd"/>
+      <w:r>
+        <w:t xml:space="preserve"> est le C#.</w:t>
+      </w:r>
+    </w:p>
+    <w:p>
+      <w:r>
+        <w:t xml:space="preserve">Le choix </w:t>
+      </w:r>
+      <w:proofErr w:type="gramStart"/>
+      <w:r>
+        <w:t xml:space="preserve">de </w:t>
+      </w:r>
+      <w:proofErr w:type="spellStart"/>
+      <w:r>
+        <w:t>Unity</w:t>
+      </w:r>
+      <w:proofErr w:type="spellEnd"/>
+      <w:proofErr w:type="gramEnd"/>
+      <w:r>
+        <w:t xml:space="preserve"> est fait car il permet de gérer tous les aspects d’un jeu sans avoir à utiliser un nombre invraisemblable de librairie. Cela nous permettait d’avoir à appréhender un plus petit nombre de nouveautés. </w:t>
+      </w:r>
+    </w:p>
+    <w:p>
+      <w:pPr>
+        <w:pStyle w:val="Titre2"/>
+      </w:pPr>
+      <w:r>
+        <w:t>Utilisation de Unity</w:t>
+      </w:r>
     </w:p>
     <w:p/>
     <w:p>
       <w:pPr>
         <w:pStyle w:val="Titre1"/>
       </w:pPr>
-      <w:bookmarkStart w:id="7" w:name="_Toc514855306"/>
+      <w:bookmarkStart w:id="11" w:name="_Toc516578754"/>
       <w:r>
         <w:t>Conclusion</w:t>
       </w:r>
-      <w:bookmarkEnd w:id="7"/>
+      <w:bookmarkEnd w:id="11"/>
     </w:p>
     <w:p/>
     <w:p>
       <w:pPr>
         <w:pStyle w:val="Titre1"/>
       </w:pPr>
-      <w:bookmarkStart w:id="8" w:name="_Toc514855307"/>
+      <w:bookmarkStart w:id="12" w:name="_Toc516578755"/>
       <w:r>
         <w:t>Annexe</w:t>
       </w:r>
-      <w:bookmarkEnd w:id="8"/>
+      <w:bookmarkEnd w:id="12"/>
     </w:p>
     <w:p>
       <w:pPr>
         <w:pStyle w:val="Titre2"/>
       </w:pPr>
-      <w:bookmarkStart w:id="9" w:name="_Toc514855308"/>
+      <w:bookmarkStart w:id="13" w:name="_Toc516578756"/>
       <w:r>
         <w:t>Monétisation</w:t>
       </w:r>
-      <w:bookmarkEnd w:id="9"/>
+      <w:bookmarkEnd w:id="13"/>
       <w:r>
         <w:t xml:space="preserve"> </w:t>
       </w:r>
@@ -1463,26 +2233,26 @@
       <w:pPr>
         <w:pStyle w:val="Titre2"/>
       </w:pPr>
-      <w:bookmarkStart w:id="10" w:name="_Toc514855309"/>
+      <w:bookmarkStart w:id="14" w:name="_Toc516578757"/>
       <w:r>
         <w:t>Manuel d’utilisation</w:t>
       </w:r>
-      <w:bookmarkEnd w:id="10"/>
+      <w:bookmarkEnd w:id="14"/>
     </w:p>
     <w:p/>
     <w:p>
       <w:pPr>
         <w:pStyle w:val="Titre2"/>
       </w:pPr>
-      <w:bookmarkStart w:id="11" w:name="_Toc514855310"/>
+      <w:bookmarkStart w:id="15" w:name="_Toc516578758"/>
       <w:r>
         <w:t>Lexique</w:t>
       </w:r>
-      <w:bookmarkEnd w:id="11"/>
+      <w:bookmarkEnd w:id="15"/>
     </w:p>
     <w:p/>
     <w:sectPr>
-      <w:footerReference w:type="default" r:id="rId9"/>
+      <w:footerReference w:type="default" r:id="rId23"/>
       <w:pgSz w:w="11906" w:h="16838" w:code="9"/>
       <w:pgMar w:top="1728" w:right="1800" w:bottom="1440" w:left="1800" w:header="720" w:footer="720" w:gutter="0"/>
       <w:pgNumType w:start="0"/>
@@ -1554,7 +2324,7 @@
         <w:noProof/>
         <w:lang w:bidi="fr-FR"/>
       </w:rPr>
-      <w:t>3</w:t>
+      <w:t>6</w:t>
     </w:r>
     <w:r>
       <w:rPr>
@@ -4137,7 +4907,7 @@
 </file>
 
 <file path=customXml/itemProps1.xml><?xml version="1.0" encoding="utf-8"?>
-<ds:datastoreItem xmlns:ds="http://schemas.openxmlformats.org/officeDocument/2006/customXml" ds:itemID="{5622380F-A070-45C3-85F4-5D7C096FC0B9}">
+<ds:datastoreItem xmlns:ds="http://schemas.openxmlformats.org/officeDocument/2006/customXml" ds:itemID="{4846F0D4-8240-4FAC-989E-49960865FC7F}">
   <ds:schemaRefs>
     <ds:schemaRef ds:uri="http://schemas.openxmlformats.org/officeDocument/2006/bibliography"/>
   </ds:schemaRefs>

</xml_diff>